<commit_message>
Added george's report comments
</commit_message>
<xml_diff>
--- a/Αναφορά-Animaland.docx
+++ b/Αναφορά-Animaland.docx
@@ -635,7 +635,19 @@
         <w:rPr>
           <w:lang w:val="el-GR"/>
         </w:rPr>
-        <w:t xml:space="preserve">λίγα λόγια για το τι θα ακολουθήσει στη σελίδα μας για να προϊδεάσει τον αναγνώστη όσο αναφορά τα </w:t>
+        <w:t>λίγα λόγια για το τι θα ακολουθήσει στη σελίδα μας για να προϊδεάσει τον αναγνώστη όσο</w:t>
+      </w:r>
+      <w:r>
+        <w:rPr>
+          <w:lang w:val="el-GR"/>
+        </w:rPr>
+        <w:t>ν αφορά</w:t>
+      </w:r>
+      <w:r>
+        <w:rPr>
+          <w:lang w:val="el-GR"/>
+        </w:rPr>
+        <w:t xml:space="preserve"> τα </w:t>
       </w:r>
       <w:r>
         <w:t>threats</w:t>
@@ -2000,7 +2012,42 @@
         <w:rPr>
           <w:lang w:val="el-GR"/>
         </w:rPr>
-        <w:t xml:space="preserve"> ( </w:t>
+        <w:t xml:space="preserve"> </w:t>
+      </w:r>
+      <w:r>
+        <w:rPr>
+          <w:lang w:val="el-GR"/>
+        </w:rPr>
+        <w:t xml:space="preserve">και </w:t>
+      </w:r>
+      <w:proofErr w:type="spellStart"/>
+      <w:r>
+        <w:rPr>
+          <w:b/>
+          <w:bCs/>
+        </w:rPr>
+        <w:t>Jquery</w:t>
+      </w:r>
+      <w:proofErr w:type="spellEnd"/>
+      <w:r>
+        <w:rPr>
+          <w:b/>
+          <w:bCs/>
+          <w:lang w:val="el-GR"/>
+        </w:rPr>
+        <w:t xml:space="preserve"> 3.6</w:t>
+      </w:r>
+      <w:r>
+        <w:rPr>
+          <w:lang w:val="el-GR"/>
+        </w:rPr>
+        <w:t xml:space="preserve"> </w:t>
+      </w:r>
+      <w:r>
+        <w:rPr>
+          <w:lang w:val="el-GR"/>
+        </w:rPr>
+        <w:t xml:space="preserve">( </w:t>
       </w:r>
       <w:hyperlink r:id="rId5" w:history="1">
         <w:r>
@@ -2015,19 +2062,52 @@
         <w:rPr>
           <w:lang w:val="el-GR"/>
         </w:rPr>
-        <w:t xml:space="preserve"> )</w:t>
-      </w:r>
-      <w:r>
-        <w:rPr>
-          <w:lang w:val="el-GR"/>
-        </w:rPr>
-        <w:t xml:space="preserve"> </w:t>
-      </w:r>
-      <w:r>
-        <w:rPr>
-          <w:lang w:val="el-GR"/>
-        </w:rPr>
-        <w:t>κάνοντας τις δικές μας αλλαγές και τροποποιήσεις ώστε να προσαρμόσουμε το περιεχόμενο στη μορφοποίηση που επιθυμούμε. Συγκεκριμένα:</w:t>
+        <w:t xml:space="preserve"> </w:t>
+      </w:r>
+      <w:r>
+        <w:rPr>
+          <w:lang w:val="el-GR"/>
+        </w:rPr>
+        <w:t xml:space="preserve">και </w:t>
+      </w:r>
+      <w:hyperlink r:id="rId6" w:history="1">
+        <w:r>
+          <w:rPr>
+            <w:rStyle w:val="Hyperlink"/>
+            <w:lang w:val="el-GR"/>
+          </w:rPr>
+          <w:t>https://jquery.com/download/</w:t>
+        </w:r>
+      </w:hyperlink>
+      <w:r>
+        <w:rPr>
+          <w:lang w:val="el-GR"/>
+        </w:rPr>
+        <w:t>)</w:t>
+      </w:r>
+      <w:r>
+        <w:rPr>
+          <w:lang w:val="el-GR"/>
+        </w:rPr>
+        <w:t xml:space="preserve"> </w:t>
+      </w:r>
+      <w:r>
+        <w:rPr>
+          <w:lang w:val="el-GR"/>
+        </w:rPr>
+        <w:t xml:space="preserve">κάνοντας τις δικές μας αλλαγές και τροποποιήσεις ώστε να προσαρμόσουμε το περιεχόμενο στη μορφοποίηση </w:t>
+      </w:r>
+      <w:r>
+        <w:rPr>
+          <w:lang w:val="el-GR"/>
+        </w:rPr>
+        <w:t xml:space="preserve">και λειτουργικότητα </w:t>
+      </w:r>
+      <w:r>
+        <w:rPr>
+          <w:lang w:val="el-GR"/>
+        </w:rPr>
+        <w:t>που επιθυμούμε. Συγκεκριμένα:</w:t>
       </w:r>
     </w:p>
     <w:p>
@@ -2225,1007 +2305,1097 @@
       </w:pPr>
       <w:r>
         <w:rPr>
-          <w:color w:val="FF0000"/>
-          <w:lang w:val="el-GR"/>
-        </w:rPr>
-        <w:t>.</w:t>
+          <w:lang w:val="el-GR"/>
+        </w:rPr>
+        <w:t xml:space="preserve">Στην αρχική σελίδα – </w:t>
+      </w:r>
+      <w:r>
+        <w:rPr>
+          <w:b/>
+          <w:bCs/>
+        </w:rPr>
+        <w:t>Home</w:t>
+      </w:r>
+      <w:r>
+        <w:rPr>
+          <w:b/>
+          <w:bCs/>
+          <w:lang w:val="el-GR"/>
+        </w:rPr>
+        <w:t xml:space="preserve"> </w:t>
+      </w:r>
+      <w:r>
+        <w:rPr>
+          <w:lang w:val="el-GR"/>
+        </w:rPr>
+        <w:t xml:space="preserve">διακρίνονται τρεις βασικές ενότητες, η πρώτη εκ των οποίων αφορά το καλωσόρισμα του επισκέπτη στην σελίδα. Εφόσον πρόκειται για ενότητα που πρέπει να ξεχωρίζει, η υλοποίησή της γίνεται με μία κλάση </w:t>
+      </w:r>
+      <w:r>
+        <w:t>jumbotron</w:t>
+      </w:r>
+      <w:r>
+        <w:rPr>
+          <w:lang w:val="el-GR"/>
+        </w:rPr>
+        <w:t xml:space="preserve"> </w:t>
+      </w:r>
+      <w:r>
+        <w:rPr>
+          <w:lang w:val="el-GR"/>
+        </w:rPr>
+        <w:t xml:space="preserve">ώστε σημασιολογικά και μορφολογικά να επιτελείται το επιθυμητό. </w:t>
+      </w:r>
+      <w:r>
+        <w:rPr>
+          <w:lang w:val="el-GR"/>
+        </w:rPr>
+        <w:t xml:space="preserve"> Κατόπιν, η δεύτερη ενότητα περιλαμβάνει εισαγωγικές παραγράφους καθώς και κατάλληλες εικόνες σε ζευγάρια, καθένα από τα οποία υλοποιούνται ως </w:t>
+      </w:r>
+      <w:r>
+        <w:t>rows</w:t>
+      </w:r>
+      <w:r>
+        <w:rPr>
+          <w:lang w:val="el-GR"/>
+        </w:rPr>
+        <w:t xml:space="preserve"> </w:t>
+      </w:r>
+      <w:r>
+        <w:rPr>
+          <w:lang w:val="el-GR"/>
+        </w:rPr>
+        <w:t xml:space="preserve">με αντίστοιχα </w:t>
+      </w:r>
+      <w:r>
+        <w:t>cols</w:t>
+      </w:r>
+      <w:r>
+        <w:rPr>
+          <w:lang w:val="el-GR"/>
+        </w:rPr>
+        <w:t xml:space="preserve">. </w:t>
+      </w:r>
+      <w:r>
+        <w:t>H</w:t>
+      </w:r>
+      <w:r>
+        <w:rPr>
+          <w:lang w:val="el-GR"/>
+        </w:rPr>
+        <w:t xml:space="preserve"> </w:t>
+      </w:r>
+      <w:r>
+        <w:rPr>
+          <w:lang w:val="el-GR"/>
+        </w:rPr>
+        <w:t xml:space="preserve">δεύτερη ενότητα διαχωρίζεται </w:t>
+      </w:r>
+      <w:r>
+        <w:rPr>
+          <w:lang w:val="el-GR"/>
+        </w:rPr>
+        <w:t xml:space="preserve">από την πρώτη με ενός ευχάριστου «χειροποίητου» </w:t>
+      </w:r>
+      <w:r>
+        <w:t>parallax</w:t>
+      </w:r>
+      <w:r>
+        <w:rPr>
+          <w:lang w:val="el-GR"/>
+        </w:rPr>
+        <w:t xml:space="preserve"> </w:t>
+      </w:r>
+      <w:r>
+        <w:rPr>
+          <w:lang w:val="el-GR"/>
+        </w:rPr>
+        <w:t xml:space="preserve">εφέ. Τελικά, η Τρίτη ενότητα περιλαμβάνει ένα </w:t>
+      </w:r>
+      <w:r>
+        <w:t>carousel</w:t>
+      </w:r>
+      <w:r>
+        <w:rPr>
+          <w:lang w:val="el-GR"/>
+        </w:rPr>
+        <w:t xml:space="preserve"> </w:t>
+      </w:r>
+      <w:r>
+        <w:rPr>
+          <w:lang w:val="el-GR"/>
+        </w:rPr>
+        <w:t xml:space="preserve">πληροφοριών σχετιζόμενων με το περιβάλλον. Ας σημειωθεί ότι γίνεται εκτενής χρήση της κλάσης </w:t>
+      </w:r>
+      <w:r>
+        <w:t>container</w:t>
+      </w:r>
+      <w:r>
+        <w:rPr>
+          <w:lang w:val="el-GR"/>
+        </w:rPr>
+        <w:t xml:space="preserve"> </w:t>
+      </w:r>
+      <w:r>
+        <w:rPr>
+          <w:lang w:val="el-GR"/>
+        </w:rPr>
+        <w:t xml:space="preserve">και </w:t>
+      </w:r>
+      <w:r>
+        <w:t>container</w:t>
+      </w:r>
+      <w:r>
+        <w:rPr>
+          <w:lang w:val="el-GR"/>
+        </w:rPr>
+        <w:t>-</w:t>
+      </w:r>
+      <w:r>
+        <w:t>fluid</w:t>
+      </w:r>
+      <w:r>
+        <w:rPr>
+          <w:lang w:val="el-GR"/>
+        </w:rPr>
+        <w:t xml:space="preserve"> </w:t>
+      </w:r>
+      <w:r>
+        <w:rPr>
+          <w:lang w:val="el-GR"/>
+        </w:rPr>
+        <w:t>ώστε να ομαδοποιούνται και να «</w:t>
+      </w:r>
+      <w:proofErr w:type="spellStart"/>
+      <w:r>
+        <w:rPr>
+          <w:lang w:val="el-GR"/>
+        </w:rPr>
+        <w:t>κεντράρωνται</w:t>
+      </w:r>
+      <w:proofErr w:type="spellEnd"/>
+      <w:r>
+        <w:rPr>
+          <w:lang w:val="el-GR"/>
+        </w:rPr>
+        <w:t xml:space="preserve">» κατάλληλα τα επιμέρους στοιχεία. Επιπλέον, αξιοποιούνται οι κλάσης άμεσης μορφοποίησης περιθωρίων </w:t>
+      </w:r>
+      <w:r>
+        <w:rPr>
+          <w:lang w:val="el-GR"/>
+        </w:rPr>
+        <w:t>(</w:t>
+      </w:r>
+      <w:r>
+        <w:t>margin</w:t>
+      </w:r>
+      <w:r>
+        <w:rPr>
+          <w:lang w:val="el-GR"/>
+        </w:rPr>
+        <w:t xml:space="preserve">, </w:t>
+      </w:r>
+      <w:r>
+        <w:t>padding</w:t>
+      </w:r>
+      <w:r>
+        <w:rPr>
+          <w:lang w:val="el-GR"/>
+        </w:rPr>
+        <w:t xml:space="preserve">, </w:t>
+      </w:r>
+      <w:r>
+        <w:t>width</w:t>
+      </w:r>
+      <w:r>
+        <w:rPr>
+          <w:lang w:val="el-GR"/>
+        </w:rPr>
+        <w:t xml:space="preserve"> και</w:t>
+      </w:r>
+      <w:r>
+        <w:rPr>
+          <w:lang w:val="el-GR"/>
+        </w:rPr>
+        <w:t xml:space="preserve"> </w:t>
+      </w:r>
+      <w:r>
+        <w:t>height</w:t>
+      </w:r>
+      <w:r>
+        <w:rPr>
+          <w:lang w:val="el-GR"/>
+        </w:rPr>
+        <w:t>).</w:t>
       </w:r>
     </w:p>
     <w:p>
       <w:pPr>
         <w:rPr>
-          <w:color w:val="FF0000"/>
           <w:lang w:val="el-GR"/>
         </w:rPr>
       </w:pPr>
       <w:r>
         <w:rPr>
-          <w:color w:val="FF0000"/>
+          <w:lang w:val="el-GR"/>
+        </w:rPr>
+        <w:t>Στις</w:t>
+      </w:r>
+      <w:r>
+        <w:rPr>
+          <w:lang w:val="el-GR"/>
+        </w:rPr>
+        <w:t xml:space="preserve"> </w:t>
+      </w:r>
+      <w:r>
+        <w:rPr>
+          <w:lang w:val="el-GR"/>
+        </w:rPr>
+        <w:t>σελίδες</w:t>
+      </w:r>
+      <w:r>
+        <w:rPr>
+          <w:lang w:val="el-GR"/>
+        </w:rPr>
+        <w:t xml:space="preserve"> </w:t>
+      </w:r>
+      <w:r>
+        <w:rPr>
+          <w:b/>
+          <w:bCs/>
+        </w:rPr>
+        <w:t>Threats</w:t>
+      </w:r>
+      <w:r>
+        <w:rPr>
+          <w:b/>
+          <w:bCs/>
+          <w:lang w:val="el-GR"/>
+        </w:rPr>
+        <w:t>,</w:t>
+      </w:r>
+      <w:r>
+        <w:rPr>
+          <w:b/>
+          <w:bCs/>
+          <w:lang w:val="el-GR"/>
+        </w:rPr>
+        <w:t xml:space="preserve"> </w:t>
+      </w:r>
+      <w:r>
+        <w:rPr>
+          <w:b/>
+          <w:bCs/>
+        </w:rPr>
+        <w:t>Targets</w:t>
+      </w:r>
+      <w:r>
+        <w:rPr>
+          <w:b/>
+          <w:bCs/>
+          <w:lang w:val="el-GR"/>
+        </w:rPr>
+        <w:t xml:space="preserve"> </w:t>
+      </w:r>
+      <w:r>
+        <w:rPr>
+          <w:b/>
+          <w:bCs/>
+          <w:lang w:val="el-GR"/>
+        </w:rPr>
+        <w:t xml:space="preserve">, </w:t>
+      </w:r>
+      <w:r>
+        <w:rPr>
+          <w:b/>
+          <w:bCs/>
+        </w:rPr>
+        <w:t>What</w:t>
+      </w:r>
+      <w:r>
+        <w:rPr>
+          <w:b/>
+          <w:bCs/>
+          <w:lang w:val="el-GR"/>
+        </w:rPr>
+        <w:t xml:space="preserve"> </w:t>
+      </w:r>
+      <w:r>
+        <w:rPr>
+          <w:b/>
+          <w:bCs/>
+        </w:rPr>
+        <w:t>Can</w:t>
+      </w:r>
+      <w:r>
+        <w:rPr>
+          <w:b/>
+          <w:bCs/>
+          <w:lang w:val="el-GR"/>
+        </w:rPr>
+        <w:t xml:space="preserve"> </w:t>
+      </w:r>
+      <w:r>
+        <w:rPr>
+          <w:b/>
+          <w:bCs/>
+        </w:rPr>
+        <w:t>I</w:t>
+      </w:r>
+      <w:r>
+        <w:rPr>
+          <w:b/>
+          <w:bCs/>
+          <w:lang w:val="el-GR"/>
+        </w:rPr>
+        <w:t xml:space="preserve"> </w:t>
+      </w:r>
+      <w:r>
+        <w:rPr>
+          <w:b/>
+          <w:bCs/>
+        </w:rPr>
+        <w:t>Do</w:t>
+      </w:r>
+      <w:r>
+        <w:rPr>
+          <w:b/>
+          <w:bCs/>
+          <w:lang w:val="el-GR"/>
+        </w:rPr>
+        <w:t xml:space="preserve">, </w:t>
+      </w:r>
+      <w:r>
+        <w:rPr>
+          <w:b/>
+          <w:bCs/>
+        </w:rPr>
+        <w:t>Sign</w:t>
+      </w:r>
+      <w:r>
+        <w:rPr>
+          <w:b/>
+          <w:bCs/>
+          <w:lang w:val="el-GR"/>
+        </w:rPr>
+        <w:t xml:space="preserve"> </w:t>
+      </w:r>
+      <w:r>
+        <w:rPr>
+          <w:b/>
+          <w:bCs/>
+        </w:rPr>
+        <w:t>A</w:t>
+      </w:r>
+      <w:r>
+        <w:rPr>
+          <w:b/>
+          <w:bCs/>
+          <w:lang w:val="el-GR"/>
+        </w:rPr>
+        <w:t xml:space="preserve"> </w:t>
+      </w:r>
+      <w:r>
+        <w:rPr>
+          <w:b/>
+          <w:bCs/>
+        </w:rPr>
+        <w:t>Petition</w:t>
+      </w:r>
+      <w:r>
+        <w:rPr>
+          <w:lang w:val="el-GR"/>
+        </w:rPr>
+        <w:t xml:space="preserve"> </w:t>
+      </w:r>
+      <w:r>
+        <w:rPr>
+          <w:lang w:val="el-GR"/>
+        </w:rPr>
+        <w:t>και</w:t>
+      </w:r>
+      <w:r>
+        <w:rPr>
+          <w:lang w:val="el-GR"/>
+        </w:rPr>
+        <w:t xml:space="preserve"> </w:t>
+      </w:r>
+      <w:r>
+        <w:rPr>
+          <w:lang w:val="el-GR"/>
+        </w:rPr>
+        <w:t>στις</w:t>
+      </w:r>
+      <w:r>
+        <w:rPr>
+          <w:lang w:val="el-GR"/>
+        </w:rPr>
+        <w:t xml:space="preserve"> </w:t>
+      </w:r>
+      <w:r>
+        <w:rPr>
+          <w:lang w:val="el-GR"/>
+        </w:rPr>
+        <w:t>επιμέρους</w:t>
+      </w:r>
+      <w:r>
+        <w:rPr>
+          <w:lang w:val="el-GR"/>
+        </w:rPr>
+        <w:t xml:space="preserve"> </w:t>
+      </w:r>
+      <w:r>
+        <w:rPr>
+          <w:lang w:val="el-GR"/>
+        </w:rPr>
+        <w:t>σελίδες</w:t>
+      </w:r>
+      <w:r>
+        <w:rPr>
+          <w:lang w:val="el-GR"/>
+        </w:rPr>
+        <w:t xml:space="preserve"> </w:t>
+      </w:r>
+      <w:r>
+        <w:rPr>
+          <w:lang w:val="el-GR"/>
+        </w:rPr>
+        <w:t>με</w:t>
+      </w:r>
+      <w:r>
+        <w:rPr>
+          <w:lang w:val="el-GR"/>
+        </w:rPr>
+        <w:t xml:space="preserve"> </w:t>
+      </w:r>
+      <w:r>
+        <w:rPr>
+          <w:lang w:val="el-GR"/>
+        </w:rPr>
+        <w:t xml:space="preserve">τα </w:t>
+      </w:r>
+      <w:r>
+        <w:t>issues</w:t>
+      </w:r>
+      <w:r>
+        <w:rPr>
+          <w:lang w:val="el-GR"/>
+        </w:rPr>
+        <w:t xml:space="preserve"> </w:t>
+      </w:r>
+      <w:r>
+        <w:rPr>
+          <w:lang w:val="el-GR"/>
+        </w:rPr>
+        <w:t xml:space="preserve">των υπογραφών στην αρχή της σελίδας εμφανίζεται το </w:t>
+      </w:r>
+      <w:r>
+        <w:rPr>
+          <w:b/>
+          <w:bCs/>
+        </w:rPr>
+        <w:t>banner</w:t>
+      </w:r>
+      <w:r>
+        <w:rPr>
+          <w:b/>
+          <w:bCs/>
+          <w:lang w:val="el-GR"/>
+        </w:rPr>
+        <w:t xml:space="preserve"> </w:t>
+      </w:r>
+      <w:r>
+        <w:rPr>
+          <w:lang w:val="el-GR"/>
+        </w:rPr>
+        <w:t xml:space="preserve">το οποίο ανήκει στην κλάση </w:t>
+      </w:r>
+      <w:r>
+        <w:t>container</w:t>
+      </w:r>
+      <w:r>
+        <w:rPr>
+          <w:lang w:val="el-GR"/>
+        </w:rPr>
+        <w:t>-</w:t>
+      </w:r>
+      <w:r>
+        <w:t>fluid</w:t>
+      </w:r>
+      <w:r>
+        <w:rPr>
+          <w:lang w:val="el-GR"/>
+        </w:rPr>
+        <w:t xml:space="preserve"> </w:t>
+      </w:r>
+      <w:r>
+        <w:t>w</w:t>
+      </w:r>
+      <w:r>
+        <w:rPr>
+          <w:lang w:val="el-GR"/>
+        </w:rPr>
+        <w:t xml:space="preserve">-100 </w:t>
+      </w:r>
+      <w:r>
+        <w:rPr>
+          <w:lang w:val="el-GR"/>
+        </w:rPr>
+        <w:t xml:space="preserve">έτσι ώστε να </w:t>
+      </w:r>
+      <w:r>
+        <w:rPr>
+          <w:lang w:val="el-GR"/>
+        </w:rPr>
+        <w:t xml:space="preserve">πιάνει όλο το πλάτος της οθόνης. Έπειτα, μέσα στην κλάση </w:t>
+      </w:r>
+      <w:r>
+        <w:t>row</w:t>
+      </w:r>
+      <w:r>
+        <w:rPr>
+          <w:lang w:val="el-GR"/>
+        </w:rPr>
+        <w:t xml:space="preserve"> </w:t>
+      </w:r>
+      <w:r>
+        <w:rPr>
+          <w:lang w:val="el-GR"/>
+        </w:rPr>
+        <w:t xml:space="preserve">και μέσα στην </w:t>
+      </w:r>
+      <w:r>
+        <w:rPr>
+          <w:lang w:val="el-GR"/>
+        </w:rPr>
+        <w:lastRenderedPageBreak/>
+        <w:t xml:space="preserve">κλάση </w:t>
+      </w:r>
+      <w:r>
+        <w:t>col</w:t>
+      </w:r>
+      <w:r>
+        <w:rPr>
+          <w:lang w:val="el-GR"/>
+        </w:rPr>
+        <w:t xml:space="preserve"> </w:t>
+      </w:r>
+      <w:r>
+        <w:t>text</w:t>
+      </w:r>
+      <w:r>
+        <w:rPr>
+          <w:lang w:val="el-GR"/>
+        </w:rPr>
+        <w:t>-</w:t>
+      </w:r>
+      <w:r>
+        <w:t>center</w:t>
+      </w:r>
+      <w:r>
+        <w:rPr>
+          <w:lang w:val="el-GR"/>
+        </w:rPr>
+        <w:t xml:space="preserve"> </w:t>
+      </w:r>
+      <w:r>
+        <w:t>align</w:t>
+      </w:r>
+      <w:r>
+        <w:rPr>
+          <w:lang w:val="el-GR"/>
+        </w:rPr>
+        <w:t>-</w:t>
+      </w:r>
+      <w:r>
+        <w:t>middle</w:t>
+      </w:r>
+      <w:r>
+        <w:rPr>
+          <w:lang w:val="el-GR"/>
+        </w:rPr>
+        <w:t xml:space="preserve"> </w:t>
+      </w:r>
+      <w:r>
+        <w:rPr>
+          <w:lang w:val="el-GR"/>
+        </w:rPr>
+        <w:t xml:space="preserve">βρίσκεται η επικεφαλίδα </w:t>
+      </w:r>
+      <w:r>
+        <w:t>h</w:t>
+      </w:r>
+      <w:r>
+        <w:rPr>
+          <w:lang w:val="el-GR"/>
+        </w:rPr>
+        <w:t xml:space="preserve">1 </w:t>
+      </w:r>
+      <w:r>
+        <w:rPr>
+          <w:lang w:val="el-GR"/>
+        </w:rPr>
+        <w:t xml:space="preserve">αντίστοιχα της κάθε σελίδας για να εμφανίζεται στη μέση του </w:t>
+      </w:r>
+      <w:r>
+        <w:t>banner</w:t>
+      </w:r>
+      <w:r>
+        <w:rPr>
           <w:lang w:val="el-GR"/>
         </w:rPr>
         <w:t>.</w:t>
+      </w:r>
+      <w:r>
+        <w:rPr>
+          <w:lang w:val="el-GR"/>
+        </w:rPr>
+        <w:t xml:space="preserve"> Στο αντίστοιχο αρχείο </w:t>
+      </w:r>
+      <w:proofErr w:type="spellStart"/>
+      <w:r>
+        <w:t>css</w:t>
+      </w:r>
+      <w:proofErr w:type="spellEnd"/>
+      <w:r>
+        <w:rPr>
+          <w:lang w:val="el-GR"/>
+        </w:rPr>
+        <w:t xml:space="preserve"> </w:t>
+      </w:r>
+      <w:r>
+        <w:rPr>
+          <w:lang w:val="el-GR"/>
+        </w:rPr>
+        <w:t xml:space="preserve">της κάθε σελίδας δηλώνεται η </w:t>
+      </w:r>
+      <w:r>
+        <w:t>background</w:t>
+      </w:r>
+      <w:r>
+        <w:rPr>
+          <w:lang w:val="el-GR"/>
+        </w:rPr>
+        <w:t xml:space="preserve"> </w:t>
+      </w:r>
+      <w:r>
+        <w:t>image</w:t>
+      </w:r>
+      <w:r>
+        <w:rPr>
+          <w:lang w:val="el-GR"/>
+        </w:rPr>
+        <w:t xml:space="preserve"> </w:t>
+      </w:r>
+      <w:r>
+        <w:rPr>
+          <w:lang w:val="el-GR"/>
+        </w:rPr>
+        <w:t xml:space="preserve">του </w:t>
+      </w:r>
+      <w:r>
+        <w:t>banner</w:t>
+      </w:r>
+      <w:r>
+        <w:rPr>
+          <w:lang w:val="el-GR"/>
+        </w:rPr>
+        <w:t xml:space="preserve">, </w:t>
+      </w:r>
+      <w:r>
+        <w:rPr>
+          <w:lang w:val="el-GR"/>
+        </w:rPr>
+        <w:t xml:space="preserve">το ύψος του </w:t>
+      </w:r>
+      <w:r>
+        <w:t>banner</w:t>
+      </w:r>
+      <w:r>
+        <w:rPr>
+          <w:lang w:val="el-GR"/>
+        </w:rPr>
+        <w:t xml:space="preserve"> </w:t>
+      </w:r>
+      <w:r>
+        <w:rPr>
+          <w:lang w:val="el-GR"/>
+        </w:rPr>
+        <w:t>και η στοίχιση του περιεχομένου του (της επικεφαλίδας) στο κέντρο.</w:t>
+      </w:r>
+      <w:r>
+        <w:rPr>
+          <w:lang w:val="el-GR"/>
+        </w:rPr>
+        <w:t xml:space="preserve"> Έπειτα το </w:t>
+      </w:r>
+      <w:r>
+        <w:rPr>
+          <w:b/>
+          <w:bCs/>
+          <w:lang w:val="el-GR"/>
+        </w:rPr>
+        <w:t>υπόλοιπο περιεχόμενο</w:t>
+      </w:r>
+      <w:r>
+        <w:rPr>
+          <w:b/>
+          <w:bCs/>
+          <w:lang w:val="el-GR"/>
+        </w:rPr>
+        <w:t xml:space="preserve"> </w:t>
+      </w:r>
+      <w:r>
+        <w:rPr>
+          <w:lang w:val="el-GR"/>
+        </w:rPr>
+        <w:t xml:space="preserve">τοποθετείται στην κλάση </w:t>
+      </w:r>
+      <w:r>
+        <w:t>container</w:t>
+      </w:r>
+      <w:r>
+        <w:rPr>
+          <w:lang w:val="el-GR"/>
+        </w:rPr>
+        <w:t xml:space="preserve"> </w:t>
+      </w:r>
+      <w:r>
+        <w:t>my</w:t>
+      </w:r>
+      <w:r>
+        <w:rPr>
+          <w:lang w:val="el-GR"/>
+        </w:rPr>
+        <w:t>-</w:t>
+      </w:r>
+      <w:r>
+        <w:t>auto</w:t>
+      </w:r>
+      <w:r>
+        <w:rPr>
+          <w:lang w:val="el-GR"/>
+        </w:rPr>
+        <w:t xml:space="preserve"> </w:t>
+      </w:r>
+      <w:r>
+        <w:rPr>
+          <w:lang w:val="el-GR"/>
+        </w:rPr>
+        <w:t>έτσι</w:t>
+      </w:r>
+      <w:r>
+        <w:rPr>
+          <w:lang w:val="el-GR"/>
+        </w:rPr>
+        <w:t xml:space="preserve"> ώστε να υπάρχει ενιαία στοίχιση.</w:t>
       </w:r>
     </w:p>
     <w:p>
       <w:pPr>
         <w:rPr>
-          <w:color w:val="FF0000"/>
           <w:lang w:val="el-GR"/>
         </w:rPr>
       </w:pPr>
       <w:r>
         <w:rPr>
-          <w:color w:val="FF0000"/>
+          <w:lang w:val="el-GR"/>
+        </w:rPr>
+        <w:t xml:space="preserve">Στα </w:t>
+      </w:r>
+      <w:r>
+        <w:rPr>
+          <w:lang w:val="el-GR"/>
+        </w:rPr>
+        <w:t xml:space="preserve"> </w:t>
+      </w:r>
+      <w:r>
+        <w:rPr>
+          <w:b/>
+          <w:bCs/>
+        </w:rPr>
+        <w:t>Threats</w:t>
+      </w:r>
+      <w:r>
+        <w:rPr>
+          <w:b/>
+          <w:bCs/>
+          <w:lang w:val="el-GR"/>
+        </w:rPr>
+        <w:t xml:space="preserve">, </w:t>
+      </w:r>
+      <w:r>
+        <w:rPr>
+          <w:b/>
+          <w:bCs/>
+        </w:rPr>
+        <w:t>T</w:t>
+      </w:r>
+      <w:r>
+        <w:rPr>
+          <w:b/>
+          <w:bCs/>
+        </w:rPr>
+        <w:t>argets</w:t>
+      </w:r>
+      <w:r>
+        <w:rPr>
+          <w:b/>
+          <w:bCs/>
+          <w:lang w:val="el-GR"/>
+        </w:rPr>
+        <w:t xml:space="preserve">, </w:t>
+      </w:r>
+      <w:r>
+        <w:rPr>
+          <w:b/>
+          <w:bCs/>
+        </w:rPr>
+        <w:t>What</w:t>
+      </w:r>
+      <w:r>
+        <w:rPr>
+          <w:b/>
+          <w:bCs/>
+          <w:lang w:val="el-GR"/>
+        </w:rPr>
+        <w:t xml:space="preserve"> </w:t>
+      </w:r>
+      <w:r>
+        <w:rPr>
+          <w:b/>
+          <w:bCs/>
+        </w:rPr>
+        <w:t>Can</w:t>
+      </w:r>
+      <w:r>
+        <w:rPr>
+          <w:b/>
+          <w:bCs/>
+          <w:lang w:val="el-GR"/>
+        </w:rPr>
+        <w:t xml:space="preserve"> </w:t>
+      </w:r>
+      <w:r>
+        <w:rPr>
+          <w:b/>
+          <w:bCs/>
+        </w:rPr>
+        <w:t>I</w:t>
+      </w:r>
+      <w:r>
+        <w:rPr>
+          <w:b/>
+          <w:bCs/>
+          <w:lang w:val="el-GR"/>
+        </w:rPr>
+        <w:t xml:space="preserve"> </w:t>
+      </w:r>
+      <w:r>
+        <w:rPr>
+          <w:b/>
+          <w:bCs/>
+        </w:rPr>
+        <w:t>Do</w:t>
+      </w:r>
+      <w:r>
+        <w:rPr>
+          <w:b/>
+          <w:bCs/>
+          <w:lang w:val="el-GR"/>
+        </w:rPr>
+        <w:t xml:space="preserve"> </w:t>
+      </w:r>
+      <w:r>
+        <w:rPr>
+          <w:lang w:val="el-GR"/>
+        </w:rPr>
+        <w:t>α</w:t>
+      </w:r>
+      <w:r>
+        <w:rPr>
+          <w:lang w:val="el-GR"/>
+        </w:rPr>
+        <w:t xml:space="preserve">κολουθούν οι παράγραφοι του περιεχομένου οι οποίες βρίσκονται η καθεμία σε μία κλάση </w:t>
+      </w:r>
+      <w:r>
+        <w:t>container</w:t>
+      </w:r>
+      <w:r>
+        <w:rPr>
+          <w:lang w:val="el-GR"/>
+        </w:rPr>
+        <w:t>-</w:t>
+      </w:r>
+      <w:r>
+        <w:t>fluid</w:t>
+      </w:r>
+      <w:r>
+        <w:rPr>
+          <w:lang w:val="el-GR"/>
+        </w:rPr>
+        <w:t xml:space="preserve"> </w:t>
+      </w:r>
+      <w:r>
+        <w:rPr>
+          <w:lang w:val="el-GR"/>
+        </w:rPr>
+        <w:t xml:space="preserve">και μέσα σε μία κλάση </w:t>
+      </w:r>
+      <w:r>
+        <w:t>row</w:t>
+      </w:r>
+      <w:r>
+        <w:rPr>
           <w:lang w:val="el-GR"/>
         </w:rPr>
         <w:t>.</w:t>
+      </w:r>
+      <w:r>
+        <w:rPr>
+          <w:lang w:val="el-GR"/>
+        </w:rPr>
+        <w:t xml:space="preserve"> </w:t>
+      </w:r>
+      <w:r>
+        <w:t>H</w:t>
+      </w:r>
+      <w:r>
+        <w:rPr>
+          <w:lang w:val="el-GR"/>
+        </w:rPr>
+        <w:t xml:space="preserve"> </w:t>
+      </w:r>
+      <w:r>
+        <w:rPr>
+          <w:lang w:val="el-GR"/>
+        </w:rPr>
+        <w:t xml:space="preserve">καθεμία αποτελείται από </w:t>
+      </w:r>
+      <w:r>
+        <w:rPr>
+          <w:lang w:val="el-GR"/>
+        </w:rPr>
+        <w:t>κείμενο και μία εικόνα η στοίχιση των οποίων εναλλάσσεται, μία η εικόνα είναι από αριστερά και μία η εικόνα είναι από δεξιά. Κάθε γραμμή-</w:t>
+      </w:r>
+      <w:r>
+        <w:t>row</w:t>
+      </w:r>
+      <w:r>
+        <w:rPr>
+          <w:lang w:val="el-GR"/>
+        </w:rPr>
+        <w:t xml:space="preserve"> αποτελείται από δύο στήλες κλάσεων : </w:t>
+      </w:r>
+      <w:r>
+        <w:t>col</w:t>
+      </w:r>
+      <w:r>
+        <w:rPr>
+          <w:lang w:val="el-GR"/>
+        </w:rPr>
+        <w:t>-</w:t>
+      </w:r>
+      <w:r>
+        <w:t>md</w:t>
+      </w:r>
+      <w:r>
+        <w:rPr>
+          <w:lang w:val="el-GR"/>
+        </w:rPr>
+        <w:t xml:space="preserve">-4 </w:t>
+      </w:r>
+      <w:r>
+        <w:t>col</w:t>
+      </w:r>
+      <w:r>
+        <w:rPr>
+          <w:lang w:val="el-GR"/>
+        </w:rPr>
+        <w:t>-</w:t>
+      </w:r>
+      <w:proofErr w:type="spellStart"/>
+      <w:r>
+        <w:t>sm</w:t>
+      </w:r>
+      <w:proofErr w:type="spellEnd"/>
+      <w:r>
+        <w:rPr>
+          <w:lang w:val="el-GR"/>
+        </w:rPr>
+        <w:t xml:space="preserve">-4 </w:t>
+      </w:r>
+      <w:r>
+        <w:rPr>
+          <w:lang w:val="el-GR"/>
+        </w:rPr>
+        <w:t xml:space="preserve">για την εικόνα και </w:t>
+      </w:r>
+      <w:r>
+        <w:t>col</w:t>
+      </w:r>
+      <w:r>
+        <w:rPr>
+          <w:lang w:val="el-GR"/>
+        </w:rPr>
+        <w:t>-</w:t>
+      </w:r>
+      <w:r>
+        <w:t>md</w:t>
+      </w:r>
+      <w:r>
+        <w:rPr>
+          <w:lang w:val="el-GR"/>
+        </w:rPr>
+        <w:t xml:space="preserve">-8 </w:t>
+      </w:r>
+      <w:r>
+        <w:t>col</w:t>
+      </w:r>
+      <w:r>
+        <w:rPr>
+          <w:lang w:val="el-GR"/>
+        </w:rPr>
+        <w:t>-</w:t>
+      </w:r>
+      <w:proofErr w:type="spellStart"/>
+      <w:r>
+        <w:t>sm</w:t>
+      </w:r>
+      <w:proofErr w:type="spellEnd"/>
+      <w:r>
+        <w:rPr>
+          <w:lang w:val="el-GR"/>
+        </w:rPr>
+        <w:t>-8</w:t>
+      </w:r>
+      <w:r>
+        <w:rPr>
+          <w:lang w:val="el-GR"/>
+        </w:rPr>
+        <w:t xml:space="preserve"> για το κείμενο έτσι ώστε το κείμενο να πιάνει πιο πολύ χώρο. Μέσα στο κείμενο σε ορισμένα σημεία υπάρχουν </w:t>
+      </w:r>
+      <w:r>
+        <w:t>links</w:t>
+      </w:r>
+      <w:r>
+        <w:rPr>
+          <w:lang w:val="el-GR"/>
+        </w:rPr>
+        <w:t xml:space="preserve"> </w:t>
+      </w:r>
+      <w:r>
+        <w:rPr>
+          <w:lang w:val="el-GR"/>
+        </w:rPr>
+        <w:t>που παραπέμπουν σε σελίδες με επιπλέον πληροφορίες.</w:t>
       </w:r>
     </w:p>
     <w:p>
       <w:pPr>
         <w:rPr>
-          <w:lang w:val="el-GR"/>
-        </w:rPr>
-      </w:pPr>
-      <w:r>
-        <w:rPr>
-          <w:color w:val="FF0000"/>
-          <w:lang w:val="el-GR"/>
-        </w:rPr>
-        <w:t>.</w:t>
-      </w:r>
-    </w:p>
-    <w:p>
-      <w:pPr>
-        <w:rPr>
-          <w:color w:val="FF0000"/>
-          <w:lang w:val="el-GR"/>
-        </w:rPr>
-      </w:pPr>
-      <w:r>
-        <w:rPr>
-          <w:lang w:val="el-GR"/>
-        </w:rPr>
-        <w:t xml:space="preserve">Στην αρχική σελίδα – </w:t>
-      </w:r>
-      <w:r>
-        <w:rPr>
-          <w:b/>
-          <w:bCs/>
-        </w:rPr>
-        <w:t>Home</w:t>
-      </w:r>
-      <w:r>
-        <w:rPr>
-          <w:b/>
-          <w:bCs/>
-          <w:lang w:val="el-GR"/>
-        </w:rPr>
-        <w:t xml:space="preserve"> </w:t>
-      </w:r>
-      <w:r>
-        <w:rPr>
-          <w:b/>
-          <w:bCs/>
-          <w:color w:val="FF0000"/>
-          <w:lang w:val="el-GR"/>
-        </w:rPr>
-        <w:t>…..</w:t>
-      </w:r>
-      <w:r>
-        <w:rPr>
-          <w:color w:val="FF0000"/>
-          <w:lang w:val="el-GR"/>
-        </w:rPr>
-        <w:t>(Συμπλήρωσε Γιώργο)</w:t>
-      </w:r>
-    </w:p>
-    <w:p>
-      <w:pPr>
-        <w:rPr>
-          <w:color w:val="FF0000"/>
-          <w:lang w:val="el-GR"/>
-        </w:rPr>
-      </w:pPr>
-      <w:r>
-        <w:rPr>
-          <w:color w:val="FF0000"/>
-          <w:lang w:val="el-GR"/>
-        </w:rPr>
-        <w:t>.</w:t>
-      </w:r>
-    </w:p>
-    <w:p>
-      <w:pPr>
-        <w:rPr>
-          <w:color w:val="FF0000"/>
-          <w:lang w:val="el-GR"/>
-        </w:rPr>
-      </w:pPr>
-      <w:r>
-        <w:rPr>
-          <w:color w:val="FF0000"/>
-          <w:lang w:val="el-GR"/>
-        </w:rPr>
-        <w:t>.</w:t>
-      </w:r>
-    </w:p>
-    <w:p>
-      <w:pPr>
-        <w:rPr>
-          <w:color w:val="FF0000"/>
-          <w:lang w:val="el-GR"/>
-        </w:rPr>
-      </w:pPr>
-      <w:r>
-        <w:rPr>
-          <w:color w:val="FF0000"/>
-          <w:lang w:val="el-GR"/>
-        </w:rPr>
-        <w:t>.</w:t>
-      </w:r>
-    </w:p>
-    <w:p>
-      <w:pPr>
-        <w:rPr>
-          <w:lang w:val="el-GR"/>
-        </w:rPr>
-      </w:pPr>
-      <w:r>
-        <w:rPr>
-          <w:lang w:val="el-GR"/>
-        </w:rPr>
-        <w:lastRenderedPageBreak/>
-        <w:t>Στις</w:t>
-      </w:r>
-      <w:r>
-        <w:rPr>
-          <w:lang w:val="el-GR"/>
-        </w:rPr>
-        <w:t xml:space="preserve"> </w:t>
-      </w:r>
-      <w:r>
-        <w:rPr>
-          <w:lang w:val="el-GR"/>
-        </w:rPr>
-        <w:t>σελίδες</w:t>
-      </w:r>
-      <w:r>
-        <w:rPr>
-          <w:lang w:val="el-GR"/>
-        </w:rPr>
-        <w:t xml:space="preserve"> </w:t>
-      </w:r>
-      <w:r>
-        <w:rPr>
-          <w:b/>
-          <w:bCs/>
-        </w:rPr>
-        <w:t>Threats</w:t>
-      </w:r>
-      <w:r>
-        <w:rPr>
-          <w:b/>
-          <w:bCs/>
-          <w:lang w:val="el-GR"/>
-        </w:rPr>
-        <w:t>,</w:t>
-      </w:r>
-      <w:r>
-        <w:rPr>
-          <w:b/>
-          <w:bCs/>
-          <w:lang w:val="el-GR"/>
-        </w:rPr>
-        <w:t xml:space="preserve"> </w:t>
-      </w:r>
-      <w:r>
-        <w:rPr>
-          <w:b/>
-          <w:bCs/>
-        </w:rPr>
-        <w:t>Targets</w:t>
-      </w:r>
-      <w:r>
-        <w:rPr>
-          <w:b/>
-          <w:bCs/>
-          <w:lang w:val="el-GR"/>
-        </w:rPr>
-        <w:t xml:space="preserve"> </w:t>
-      </w:r>
-      <w:r>
-        <w:rPr>
-          <w:b/>
-          <w:bCs/>
-          <w:lang w:val="el-GR"/>
-        </w:rPr>
-        <w:t xml:space="preserve">, </w:t>
-      </w:r>
-      <w:r>
-        <w:rPr>
-          <w:b/>
-          <w:bCs/>
-        </w:rPr>
-        <w:t>What</w:t>
-      </w:r>
-      <w:r>
-        <w:rPr>
-          <w:b/>
-          <w:bCs/>
-          <w:lang w:val="el-GR"/>
-        </w:rPr>
-        <w:t xml:space="preserve"> </w:t>
-      </w:r>
-      <w:r>
-        <w:rPr>
-          <w:b/>
-          <w:bCs/>
-        </w:rPr>
-        <w:t>Can</w:t>
-      </w:r>
-      <w:r>
-        <w:rPr>
-          <w:b/>
-          <w:bCs/>
-          <w:lang w:val="el-GR"/>
-        </w:rPr>
-        <w:t xml:space="preserve"> </w:t>
-      </w:r>
-      <w:r>
-        <w:rPr>
-          <w:b/>
-          <w:bCs/>
-        </w:rPr>
-        <w:t>I</w:t>
-      </w:r>
-      <w:r>
-        <w:rPr>
-          <w:b/>
-          <w:bCs/>
-          <w:lang w:val="el-GR"/>
-        </w:rPr>
-        <w:t xml:space="preserve"> </w:t>
-      </w:r>
-      <w:r>
-        <w:rPr>
-          <w:b/>
-          <w:bCs/>
-        </w:rPr>
-        <w:t>Do</w:t>
-      </w:r>
-      <w:r>
-        <w:rPr>
-          <w:b/>
-          <w:bCs/>
-          <w:lang w:val="el-GR"/>
-        </w:rPr>
-        <w:t xml:space="preserve">, </w:t>
-      </w:r>
-      <w:r>
-        <w:rPr>
-          <w:b/>
-          <w:bCs/>
-        </w:rPr>
-        <w:t>Sign</w:t>
-      </w:r>
-      <w:r>
-        <w:rPr>
-          <w:b/>
-          <w:bCs/>
-          <w:lang w:val="el-GR"/>
-        </w:rPr>
-        <w:t xml:space="preserve"> </w:t>
-      </w:r>
-      <w:r>
-        <w:rPr>
-          <w:b/>
-          <w:bCs/>
-        </w:rPr>
-        <w:t>A</w:t>
-      </w:r>
-      <w:r>
-        <w:rPr>
-          <w:b/>
-          <w:bCs/>
-          <w:lang w:val="el-GR"/>
-        </w:rPr>
-        <w:t xml:space="preserve"> </w:t>
-      </w:r>
-      <w:r>
-        <w:rPr>
-          <w:b/>
-          <w:bCs/>
-        </w:rPr>
-        <w:t>Petition</w:t>
-      </w:r>
-      <w:r>
-        <w:rPr>
-          <w:lang w:val="el-GR"/>
-        </w:rPr>
-        <w:t xml:space="preserve"> </w:t>
-      </w:r>
-      <w:r>
-        <w:rPr>
-          <w:lang w:val="el-GR"/>
-        </w:rPr>
-        <w:t>και</w:t>
-      </w:r>
-      <w:r>
-        <w:rPr>
-          <w:lang w:val="el-GR"/>
-        </w:rPr>
-        <w:t xml:space="preserve"> </w:t>
-      </w:r>
-      <w:r>
-        <w:rPr>
-          <w:lang w:val="el-GR"/>
-        </w:rPr>
-        <w:t>στις</w:t>
-      </w:r>
-      <w:r>
-        <w:rPr>
-          <w:lang w:val="el-GR"/>
-        </w:rPr>
-        <w:t xml:space="preserve"> </w:t>
-      </w:r>
-      <w:r>
-        <w:rPr>
-          <w:lang w:val="el-GR"/>
-        </w:rPr>
-        <w:t>επιμέρους</w:t>
-      </w:r>
-      <w:r>
-        <w:rPr>
-          <w:lang w:val="el-GR"/>
-        </w:rPr>
-        <w:t xml:space="preserve"> </w:t>
-      </w:r>
-      <w:r>
-        <w:rPr>
-          <w:lang w:val="el-GR"/>
-        </w:rPr>
-        <w:t>σελίδες</w:t>
-      </w:r>
-      <w:r>
-        <w:rPr>
-          <w:lang w:val="el-GR"/>
-        </w:rPr>
-        <w:t xml:space="preserve"> </w:t>
-      </w:r>
-      <w:r>
-        <w:rPr>
-          <w:lang w:val="el-GR"/>
-        </w:rPr>
-        <w:t>με</w:t>
-      </w:r>
-      <w:r>
-        <w:rPr>
-          <w:lang w:val="el-GR"/>
-        </w:rPr>
-        <w:t xml:space="preserve"> </w:t>
-      </w:r>
-      <w:r>
-        <w:rPr>
-          <w:lang w:val="el-GR"/>
-        </w:rPr>
-        <w:t xml:space="preserve">τα </w:t>
-      </w:r>
-      <w:r>
-        <w:t>issues</w:t>
-      </w:r>
-      <w:r>
-        <w:rPr>
-          <w:lang w:val="el-GR"/>
-        </w:rPr>
-        <w:t xml:space="preserve"> </w:t>
-      </w:r>
-      <w:r>
-        <w:rPr>
-          <w:lang w:val="el-GR"/>
-        </w:rPr>
-        <w:t xml:space="preserve">των υπογραφών στην αρχή της σελίδας εμφανίζεται το </w:t>
-      </w:r>
-      <w:r>
-        <w:rPr>
-          <w:b/>
-          <w:bCs/>
-        </w:rPr>
-        <w:t>banner</w:t>
-      </w:r>
-      <w:r>
-        <w:rPr>
-          <w:b/>
-          <w:bCs/>
-          <w:lang w:val="el-GR"/>
-        </w:rPr>
-        <w:t xml:space="preserve"> </w:t>
-      </w:r>
-      <w:r>
-        <w:rPr>
-          <w:lang w:val="el-GR"/>
-        </w:rPr>
-        <w:t xml:space="preserve">το οποίο ανήκει στην κλάση </w:t>
-      </w:r>
-      <w:r>
-        <w:t>container</w:t>
-      </w:r>
-      <w:r>
-        <w:rPr>
-          <w:lang w:val="el-GR"/>
-        </w:rPr>
-        <w:t>-</w:t>
-      </w:r>
-      <w:r>
-        <w:t>fluid</w:t>
-      </w:r>
-      <w:r>
-        <w:rPr>
-          <w:lang w:val="el-GR"/>
-        </w:rPr>
-        <w:t xml:space="preserve"> </w:t>
-      </w:r>
-      <w:r>
-        <w:t>w</w:t>
-      </w:r>
-      <w:r>
-        <w:rPr>
-          <w:lang w:val="el-GR"/>
-        </w:rPr>
-        <w:t xml:space="preserve">-100 </w:t>
-      </w:r>
-      <w:r>
-        <w:rPr>
-          <w:lang w:val="el-GR"/>
-        </w:rPr>
-        <w:t xml:space="preserve">έτσι ώστε να </w:t>
-      </w:r>
-      <w:r>
-        <w:rPr>
-          <w:lang w:val="el-GR"/>
-        </w:rPr>
-        <w:t xml:space="preserve">πιάνει όλο το πλάτος της οθόνης. Έπειτα, μέσα στην κλάση </w:t>
-      </w:r>
-      <w:r>
-        <w:t>row</w:t>
-      </w:r>
-      <w:r>
-        <w:rPr>
-          <w:lang w:val="el-GR"/>
-        </w:rPr>
-        <w:t xml:space="preserve"> </w:t>
-      </w:r>
-      <w:r>
-        <w:rPr>
-          <w:lang w:val="el-GR"/>
-        </w:rPr>
-        <w:t xml:space="preserve">και μέσα στην κλάση </w:t>
-      </w:r>
-      <w:r>
-        <w:t>col</w:t>
-      </w:r>
-      <w:r>
-        <w:rPr>
-          <w:lang w:val="el-GR"/>
-        </w:rPr>
-        <w:t xml:space="preserve"> </w:t>
-      </w:r>
-      <w:r>
-        <w:t>text</w:t>
-      </w:r>
-      <w:r>
-        <w:rPr>
-          <w:lang w:val="el-GR"/>
-        </w:rPr>
-        <w:t>-</w:t>
-      </w:r>
-      <w:r>
-        <w:t>center</w:t>
-      </w:r>
-      <w:r>
-        <w:rPr>
-          <w:lang w:val="el-GR"/>
-        </w:rPr>
-        <w:t xml:space="preserve"> </w:t>
-      </w:r>
-      <w:r>
-        <w:t>align</w:t>
-      </w:r>
-      <w:r>
-        <w:rPr>
-          <w:lang w:val="el-GR"/>
-        </w:rPr>
-        <w:t>-</w:t>
-      </w:r>
-      <w:r>
-        <w:t>middle</w:t>
-      </w:r>
-      <w:r>
-        <w:rPr>
-          <w:lang w:val="el-GR"/>
-        </w:rPr>
-        <w:t xml:space="preserve"> </w:t>
-      </w:r>
-      <w:r>
-        <w:rPr>
-          <w:lang w:val="el-GR"/>
-        </w:rPr>
-        <w:t xml:space="preserve">βρίσκεται η επικεφαλίδα </w:t>
-      </w:r>
-      <w:r>
-        <w:t>h</w:t>
-      </w:r>
-      <w:r>
-        <w:rPr>
-          <w:lang w:val="el-GR"/>
-        </w:rPr>
-        <w:t xml:space="preserve">1 </w:t>
-      </w:r>
-      <w:r>
-        <w:rPr>
-          <w:lang w:val="el-GR"/>
-        </w:rPr>
-        <w:t xml:space="preserve">αντίστοιχα της κάθε σελίδας για να εμφανίζεται στη μέση του </w:t>
-      </w:r>
-      <w:r>
-        <w:t>banner</w:t>
-      </w:r>
-      <w:r>
-        <w:rPr>
-          <w:lang w:val="el-GR"/>
-        </w:rPr>
-        <w:t>.</w:t>
-      </w:r>
-      <w:r>
-        <w:rPr>
-          <w:lang w:val="el-GR"/>
-        </w:rPr>
-        <w:t xml:space="preserve"> Στο αντίστοιχο αρχείο </w:t>
-      </w:r>
-      <w:proofErr w:type="spellStart"/>
-      <w:r>
-        <w:t>css</w:t>
-      </w:r>
-      <w:proofErr w:type="spellEnd"/>
-      <w:r>
-        <w:rPr>
-          <w:lang w:val="el-GR"/>
-        </w:rPr>
-        <w:t xml:space="preserve"> </w:t>
-      </w:r>
-      <w:r>
-        <w:rPr>
-          <w:lang w:val="el-GR"/>
-        </w:rPr>
-        <w:t xml:space="preserve">της κάθε σελίδας δηλώνεται η </w:t>
-      </w:r>
-      <w:r>
-        <w:t>background</w:t>
-      </w:r>
-      <w:r>
-        <w:rPr>
-          <w:lang w:val="el-GR"/>
-        </w:rPr>
-        <w:t xml:space="preserve"> </w:t>
-      </w:r>
-      <w:r>
-        <w:t>image</w:t>
-      </w:r>
-      <w:r>
-        <w:rPr>
-          <w:lang w:val="el-GR"/>
-        </w:rPr>
-        <w:t xml:space="preserve"> </w:t>
-      </w:r>
-      <w:r>
-        <w:rPr>
-          <w:lang w:val="el-GR"/>
-        </w:rPr>
-        <w:t xml:space="preserve">του </w:t>
-      </w:r>
-      <w:r>
-        <w:t>banner</w:t>
-      </w:r>
-      <w:r>
-        <w:rPr>
-          <w:lang w:val="el-GR"/>
-        </w:rPr>
-        <w:t xml:space="preserve">, </w:t>
-      </w:r>
-      <w:r>
-        <w:rPr>
-          <w:lang w:val="el-GR"/>
-        </w:rPr>
-        <w:t xml:space="preserve">το ύψος του </w:t>
-      </w:r>
-      <w:r>
-        <w:t>banner</w:t>
-      </w:r>
-      <w:r>
-        <w:rPr>
-          <w:lang w:val="el-GR"/>
-        </w:rPr>
-        <w:t xml:space="preserve"> </w:t>
-      </w:r>
-      <w:r>
-        <w:rPr>
-          <w:lang w:val="el-GR"/>
-        </w:rPr>
-        <w:t>και η στοίχιση του περιεχομένου του (της επικεφαλίδας) στο κέντρο.</w:t>
-      </w:r>
-      <w:r>
-        <w:rPr>
-          <w:lang w:val="el-GR"/>
-        </w:rPr>
-        <w:t xml:space="preserve"> Έπειτα το </w:t>
-      </w:r>
-      <w:r>
-        <w:rPr>
-          <w:b/>
-          <w:bCs/>
-          <w:lang w:val="el-GR"/>
-        </w:rPr>
-        <w:t>υπόλοιπο περιεχόμενο</w:t>
-      </w:r>
-      <w:r>
-        <w:rPr>
-          <w:b/>
-          <w:bCs/>
-          <w:lang w:val="el-GR"/>
-        </w:rPr>
-        <w:t xml:space="preserve"> </w:t>
-      </w:r>
-      <w:r>
-        <w:rPr>
-          <w:lang w:val="el-GR"/>
-        </w:rPr>
-        <w:t xml:space="preserve">τοποθετείται στην κλάση </w:t>
-      </w:r>
-      <w:r>
-        <w:t>container</w:t>
-      </w:r>
-      <w:r>
-        <w:rPr>
-          <w:lang w:val="el-GR"/>
-        </w:rPr>
-        <w:t xml:space="preserve"> </w:t>
-      </w:r>
-      <w:r>
-        <w:t>my</w:t>
-      </w:r>
-      <w:r>
-        <w:rPr>
-          <w:lang w:val="el-GR"/>
-        </w:rPr>
-        <w:t>-</w:t>
-      </w:r>
-      <w:r>
-        <w:t>auto</w:t>
-      </w:r>
-      <w:r>
-        <w:rPr>
-          <w:lang w:val="el-GR"/>
-        </w:rPr>
-        <w:t xml:space="preserve"> </w:t>
-      </w:r>
-      <w:r>
-        <w:rPr>
-          <w:lang w:val="el-GR"/>
-        </w:rPr>
-        <w:t>έτσι</w:t>
-      </w:r>
-      <w:r>
-        <w:rPr>
-          <w:lang w:val="el-GR"/>
-        </w:rPr>
-        <w:t xml:space="preserve"> ώστε να υπάρχει ενιαία στοίχιση.</w:t>
-      </w:r>
-    </w:p>
-    <w:p>
-      <w:pPr>
-        <w:rPr>
-          <w:lang w:val="el-GR"/>
-        </w:rPr>
-      </w:pPr>
-      <w:r>
-        <w:rPr>
-          <w:lang w:val="el-GR"/>
-        </w:rPr>
-        <w:t xml:space="preserve">Στα </w:t>
-      </w:r>
-      <w:r>
-        <w:rPr>
-          <w:lang w:val="el-GR"/>
-        </w:rPr>
-        <w:t xml:space="preserve"> </w:t>
-      </w:r>
-      <w:r>
-        <w:rPr>
-          <w:b/>
-          <w:bCs/>
-        </w:rPr>
-        <w:t>Threats</w:t>
-      </w:r>
-      <w:r>
-        <w:rPr>
-          <w:b/>
-          <w:bCs/>
-          <w:lang w:val="el-GR"/>
-        </w:rPr>
-        <w:t xml:space="preserve">, </w:t>
-      </w:r>
-      <w:r>
-        <w:rPr>
-          <w:b/>
-          <w:bCs/>
-        </w:rPr>
-        <w:t>T</w:t>
-      </w:r>
-      <w:r>
-        <w:rPr>
-          <w:b/>
-          <w:bCs/>
-        </w:rPr>
-        <w:t>argets</w:t>
-      </w:r>
-      <w:r>
-        <w:rPr>
-          <w:b/>
-          <w:bCs/>
-          <w:lang w:val="el-GR"/>
-        </w:rPr>
-        <w:t xml:space="preserve">, </w:t>
-      </w:r>
-      <w:r>
-        <w:rPr>
-          <w:b/>
-          <w:bCs/>
-        </w:rPr>
-        <w:t>What</w:t>
-      </w:r>
-      <w:r>
-        <w:rPr>
-          <w:b/>
-          <w:bCs/>
-          <w:lang w:val="el-GR"/>
-        </w:rPr>
-        <w:t xml:space="preserve"> </w:t>
-      </w:r>
-      <w:r>
-        <w:rPr>
-          <w:b/>
-          <w:bCs/>
-        </w:rPr>
-        <w:t>Can</w:t>
-      </w:r>
-      <w:r>
-        <w:rPr>
-          <w:b/>
-          <w:bCs/>
-          <w:lang w:val="el-GR"/>
-        </w:rPr>
-        <w:t xml:space="preserve"> </w:t>
-      </w:r>
-      <w:r>
-        <w:rPr>
-          <w:b/>
-          <w:bCs/>
-        </w:rPr>
-        <w:t>I</w:t>
-      </w:r>
-      <w:r>
-        <w:rPr>
-          <w:b/>
-          <w:bCs/>
-          <w:lang w:val="el-GR"/>
-        </w:rPr>
-        <w:t xml:space="preserve"> </w:t>
-      </w:r>
-      <w:r>
-        <w:rPr>
-          <w:b/>
-          <w:bCs/>
-        </w:rPr>
-        <w:t>Do</w:t>
-      </w:r>
-      <w:r>
-        <w:rPr>
-          <w:b/>
-          <w:bCs/>
-          <w:lang w:val="el-GR"/>
-        </w:rPr>
-        <w:t xml:space="preserve"> </w:t>
-      </w:r>
-      <w:r>
-        <w:rPr>
-          <w:lang w:val="el-GR"/>
-        </w:rPr>
-        <w:t>α</w:t>
-      </w:r>
-      <w:r>
-        <w:rPr>
-          <w:lang w:val="el-GR"/>
-        </w:rPr>
-        <w:t xml:space="preserve">κολουθούν οι παράγραφοι του περιεχομένου οι οποίες βρίσκονται η καθεμία σε μία κλάση </w:t>
-      </w:r>
-      <w:r>
-        <w:t>container</w:t>
-      </w:r>
-      <w:r>
-        <w:rPr>
-          <w:lang w:val="el-GR"/>
-        </w:rPr>
-        <w:t>-</w:t>
-      </w:r>
-      <w:r>
-        <w:t>fluid</w:t>
-      </w:r>
-      <w:r>
-        <w:rPr>
-          <w:lang w:val="el-GR"/>
-        </w:rPr>
-        <w:t xml:space="preserve"> </w:t>
-      </w:r>
-      <w:r>
-        <w:rPr>
-          <w:lang w:val="el-GR"/>
-        </w:rPr>
-        <w:t xml:space="preserve">και μέσα σε μία κλάση </w:t>
-      </w:r>
-      <w:r>
-        <w:t>row</w:t>
-      </w:r>
-      <w:r>
-        <w:rPr>
-          <w:lang w:val="el-GR"/>
-        </w:rPr>
-        <w:t>.</w:t>
-      </w:r>
-      <w:r>
-        <w:rPr>
-          <w:lang w:val="el-GR"/>
-        </w:rPr>
-        <w:t xml:space="preserve"> </w:t>
-      </w:r>
-      <w:r>
-        <w:t>H</w:t>
-      </w:r>
-      <w:r>
-        <w:rPr>
-          <w:lang w:val="el-GR"/>
-        </w:rPr>
-        <w:t xml:space="preserve"> </w:t>
-      </w:r>
-      <w:r>
-        <w:rPr>
-          <w:lang w:val="el-GR"/>
-        </w:rPr>
-        <w:t xml:space="preserve">καθεμία αποτελείται από </w:t>
-      </w:r>
-      <w:r>
-        <w:rPr>
-          <w:lang w:val="el-GR"/>
-        </w:rPr>
-        <w:t>κείμενο και μία εικόνα η στοίχιση των οποίων εναλλάσσεται, μία η εικόνα είναι από αριστερά και μία η εικόνα είναι από δεξιά. Κάθε γραμμή-</w:t>
-      </w:r>
-      <w:r>
-        <w:t>row</w:t>
-      </w:r>
-      <w:r>
-        <w:rPr>
-          <w:lang w:val="el-GR"/>
-        </w:rPr>
-        <w:t xml:space="preserve"> αποτελείται από δύο στήλες κλάσεων : </w:t>
-      </w:r>
-      <w:r>
-        <w:t>col</w:t>
-      </w:r>
-      <w:r>
-        <w:rPr>
-          <w:lang w:val="el-GR"/>
-        </w:rPr>
-        <w:t>-</w:t>
-      </w:r>
-      <w:r>
-        <w:t>md</w:t>
-      </w:r>
-      <w:r>
-        <w:rPr>
-          <w:lang w:val="el-GR"/>
-        </w:rPr>
-        <w:t xml:space="preserve">-4 </w:t>
-      </w:r>
-      <w:r>
-        <w:t>col</w:t>
-      </w:r>
-      <w:r>
-        <w:rPr>
-          <w:lang w:val="el-GR"/>
-        </w:rPr>
-        <w:t>-</w:t>
-      </w:r>
-      <w:proofErr w:type="spellStart"/>
-      <w:r>
-        <w:t>sm</w:t>
-      </w:r>
-      <w:proofErr w:type="spellEnd"/>
-      <w:r>
-        <w:rPr>
-          <w:lang w:val="el-GR"/>
-        </w:rPr>
-        <w:t xml:space="preserve">-4 </w:t>
-      </w:r>
-      <w:r>
-        <w:rPr>
-          <w:lang w:val="el-GR"/>
-        </w:rPr>
-        <w:t xml:space="preserve">για την εικόνα και </w:t>
-      </w:r>
-      <w:r>
-        <w:t>col</w:t>
-      </w:r>
-      <w:r>
-        <w:rPr>
-          <w:lang w:val="el-GR"/>
-        </w:rPr>
-        <w:t>-</w:t>
-      </w:r>
-      <w:r>
-        <w:t>md</w:t>
-      </w:r>
-      <w:r>
-        <w:rPr>
-          <w:lang w:val="el-GR"/>
-        </w:rPr>
-        <w:t xml:space="preserve">-8 </w:t>
-      </w:r>
-      <w:r>
-        <w:t>col</w:t>
-      </w:r>
-      <w:r>
-        <w:rPr>
-          <w:lang w:val="el-GR"/>
-        </w:rPr>
-        <w:t>-</w:t>
-      </w:r>
-      <w:proofErr w:type="spellStart"/>
-      <w:r>
-        <w:t>sm</w:t>
-      </w:r>
-      <w:proofErr w:type="spellEnd"/>
-      <w:r>
-        <w:rPr>
-          <w:lang w:val="el-GR"/>
-        </w:rPr>
-        <w:t>-8</w:t>
-      </w:r>
-      <w:r>
-        <w:rPr>
-          <w:lang w:val="el-GR"/>
-        </w:rPr>
-        <w:t xml:space="preserve"> για το κείμενο έτσι ώστε το κείμενο να πιάνει πιο πολύ χώρο. Μέσα στο κείμενο σε ορισμένα σημεία υπάρχουν </w:t>
-      </w:r>
-      <w:r>
-        <w:t>links</w:t>
-      </w:r>
-      <w:r>
-        <w:rPr>
-          <w:lang w:val="el-GR"/>
-        </w:rPr>
-        <w:t xml:space="preserve"> </w:t>
-      </w:r>
-      <w:r>
-        <w:rPr>
-          <w:lang w:val="el-GR"/>
-        </w:rPr>
-        <w:t>που παραπέμπουν σε σελίδες με επιπλέον πληροφορίες.</w:t>
-      </w:r>
-    </w:p>
-    <w:p>
-      <w:pPr>
-        <w:rPr>
-          <w:b/>
-          <w:bCs/>
+          <w:b/>
+          <w:bCs/>
+          <w:lang w:val="el-GR"/>
         </w:rPr>
       </w:pPr>
       <w:r>
@@ -4511,70 +4681,795 @@
         <w:rPr>
           <w:lang w:val="el-GR"/>
         </w:rPr>
+        <w:t>Για</w:t>
+      </w:r>
+      <w:r>
+        <w:rPr>
+          <w:lang w:val="el-GR"/>
+        </w:rPr>
+        <w:t xml:space="preserve"> </w:t>
+      </w:r>
+      <w:r>
+        <w:rPr>
+          <w:lang w:val="el-GR"/>
+        </w:rPr>
+        <w:t>το</w:t>
+      </w:r>
+      <w:r>
+        <w:rPr>
+          <w:lang w:val="el-GR"/>
+        </w:rPr>
+        <w:t xml:space="preserve"> </w:t>
+      </w:r>
+      <w:r>
+        <w:rPr>
+          <w:b/>
+          <w:bCs/>
+        </w:rPr>
+        <w:t>Contact</w:t>
+      </w:r>
+      <w:r>
+        <w:rPr>
+          <w:b/>
+          <w:bCs/>
+          <w:lang w:val="el-GR"/>
+        </w:rPr>
+        <w:t xml:space="preserve"> </w:t>
+      </w:r>
+      <w:r>
+        <w:rPr>
+          <w:b/>
+          <w:bCs/>
+        </w:rPr>
+        <w:t>u</w:t>
+      </w:r>
+      <w:r>
+        <w:rPr>
+          <w:b/>
+          <w:bCs/>
+        </w:rPr>
+        <w:t>s</w:t>
+      </w:r>
+      <w:r>
+        <w:rPr>
+          <w:b/>
+          <w:bCs/>
+          <w:lang w:val="el-GR"/>
+        </w:rPr>
+        <w:t xml:space="preserve"> </w:t>
+      </w:r>
+      <w:r>
+        <w:rPr>
+          <w:lang w:val="el-GR"/>
+        </w:rPr>
+        <w:t>μπορεί να λεχθεί ότι δημιουργήθηκαν δύο βασικές ενότητες. Η πρώτη αφορά την επικοινωνία και πληροφόρηση σχετικά με τον οργανισμό. Περιλαμβάνει μία κατάλληλη φωτογραφία καθώς μία σύντομη περιγραφική παράγραφο. Η ενότητα υλοποιείται ως απλή σειρά (</w:t>
+      </w:r>
+      <w:r>
+        <w:t>row</w:t>
+      </w:r>
+      <w:r>
+        <w:rPr>
+          <w:lang w:val="el-GR"/>
+        </w:rPr>
+        <w:t xml:space="preserve">) </w:t>
+      </w:r>
+      <w:r>
+        <w:rPr>
+          <w:lang w:val="el-GR"/>
+        </w:rPr>
+        <w:t xml:space="preserve">με στήλες </w:t>
+      </w:r>
+      <w:r>
+        <w:rPr>
+          <w:lang w:val="el-GR"/>
+        </w:rPr>
         <w:lastRenderedPageBreak/>
-        <w:t xml:space="preserve">Για το </w:t>
-      </w:r>
-      <w:r>
-        <w:rPr>
-          <w:b/>
-          <w:bCs/>
-        </w:rPr>
-        <w:t>Contact</w:t>
-      </w:r>
-      <w:r>
-        <w:rPr>
-          <w:b/>
-          <w:bCs/>
-          <w:lang w:val="el-GR"/>
-        </w:rPr>
-        <w:t xml:space="preserve"> </w:t>
-      </w:r>
-      <w:r>
-        <w:rPr>
-          <w:b/>
-          <w:bCs/>
-        </w:rPr>
-        <w:t>us</w:t>
-      </w:r>
-      <w:r>
-        <w:rPr>
-          <w:color w:val="FF0000"/>
-          <w:lang w:val="el-GR"/>
-        </w:rPr>
-        <w:t>……</w:t>
-      </w:r>
-      <w:r>
-        <w:rPr>
-          <w:color w:val="FF0000"/>
-          <w:lang w:val="el-GR"/>
-        </w:rPr>
-        <w:t xml:space="preserve">…. (Συμπλήρωσε </w:t>
-      </w:r>
-      <w:r>
-        <w:rPr>
-          <w:color w:val="FF0000"/>
-          <w:lang w:val="el-GR"/>
-        </w:rPr>
-        <w:t>Γιώργο</w:t>
-      </w:r>
-      <w:r>
-        <w:rPr>
-          <w:color w:val="FF0000"/>
-          <w:lang w:val="el-GR"/>
-        </w:rPr>
-        <w:t>)</w:t>
+        <w:t>(</w:t>
+      </w:r>
+      <w:r>
+        <w:t>cols</w:t>
+      </w:r>
+      <w:r>
+        <w:rPr>
+          <w:lang w:val="el-GR"/>
+        </w:rPr>
+        <w:t xml:space="preserve">) </w:t>
+      </w:r>
+      <w:r>
+        <w:rPr>
+          <w:lang w:val="el-GR"/>
+        </w:rPr>
+        <w:t xml:space="preserve">σε ένα </w:t>
+      </w:r>
+      <w:r>
+        <w:t>container</w:t>
+      </w:r>
+      <w:r>
+        <w:rPr>
+          <w:lang w:val="el-GR"/>
+        </w:rPr>
+        <w:t xml:space="preserve">. </w:t>
+      </w:r>
+      <w:r>
+        <w:rPr>
+          <w:lang w:val="el-GR"/>
+        </w:rPr>
+        <w:t xml:space="preserve">Η δεύτερη ενότητα αφορά την ομάδα ανάπτυξης, και παρουσιάζει συνοπτικά τα μέλη της. Για την παρουσίαση του κάθε μέλους χρησιμοποιείται η «έτοιμη» δομή </w:t>
+      </w:r>
+      <w:r>
+        <w:rPr>
+          <w:lang w:val="el-GR"/>
+        </w:rPr>
+        <w:t>“</w:t>
+      </w:r>
+      <w:r>
+        <w:t>card</w:t>
+      </w:r>
+      <w:r>
+        <w:rPr>
+          <w:lang w:val="el-GR"/>
+        </w:rPr>
+        <w:t>”</w:t>
+      </w:r>
+      <w:r>
+        <w:rPr>
+          <w:lang w:val="el-GR"/>
+        </w:rPr>
+        <w:t>, στην οποία παρατίθενται μία φωτογραφία, το όνομα, η ιδιότητα, κάποια φράση και λοιπά στοιχεία του εκάστοτε μέλους. Ας σημειωθεί ότι η εν λόγω σελίδα, όπως και όλες εξάλλου, έχουν σχεδιαστεί με στόχο την προσαρμοστικότητα (</w:t>
+      </w:r>
+      <w:r>
+        <w:t>responsiveness</w:t>
+      </w:r>
+      <w:r>
+        <w:rPr>
+          <w:lang w:val="el-GR"/>
+        </w:rPr>
+        <w:t>).</w:t>
+      </w:r>
+      <w:r>
+        <w:rPr>
+          <w:lang w:val="el-GR"/>
+        </w:rPr>
+        <w:t xml:space="preserve"> </w:t>
       </w:r>
     </w:p>
     <w:p>
       <w:pPr>
         <w:rPr>
-          <w:color w:val="FF0000"/>
           <w:lang w:val="el-GR"/>
         </w:rPr>
       </w:pPr>
       <w:r>
         <w:rPr>
-          <w:color w:val="FF0000"/>
+          <w:lang w:val="el-GR"/>
+        </w:rPr>
+        <w:t xml:space="preserve">Για την σελίδα </w:t>
+      </w:r>
+      <w:r>
+        <w:rPr>
+          <w:b/>
+          <w:bCs/>
+        </w:rPr>
+        <w:t>Sign</w:t>
+      </w:r>
+      <w:r>
+        <w:rPr>
+          <w:b/>
+          <w:bCs/>
+          <w:lang w:val="el-GR"/>
+        </w:rPr>
+        <w:t xml:space="preserve"> </w:t>
+      </w:r>
+      <w:r>
+        <w:rPr>
+          <w:b/>
+          <w:bCs/>
+        </w:rPr>
+        <w:t>in</w:t>
+      </w:r>
+      <w:r>
+        <w:rPr>
+          <w:lang w:val="el-GR"/>
+        </w:rPr>
+        <w:t xml:space="preserve"> </w:t>
+      </w:r>
+      <w:r>
+        <w:rPr>
+          <w:lang w:val="el-GR"/>
+        </w:rPr>
+        <w:t xml:space="preserve"> </w:t>
+      </w:r>
+      <w:r>
+        <w:rPr>
+          <w:lang w:val="el-GR"/>
+        </w:rPr>
+        <w:t xml:space="preserve">και </w:t>
+      </w:r>
+      <w:r>
+        <w:rPr>
+          <w:b/>
+          <w:bCs/>
+        </w:rPr>
+        <w:t>Sign</w:t>
+      </w:r>
+      <w:r>
+        <w:rPr>
+          <w:b/>
+          <w:bCs/>
+          <w:lang w:val="el-GR"/>
+        </w:rPr>
+        <w:t xml:space="preserve"> </w:t>
+      </w:r>
+      <w:r>
+        <w:rPr>
+          <w:b/>
+          <w:bCs/>
+        </w:rPr>
+        <w:t>up</w:t>
+      </w:r>
+      <w:r>
+        <w:rPr>
+          <w:lang w:val="el-GR"/>
+        </w:rPr>
+        <w:t xml:space="preserve"> </w:t>
+      </w:r>
+      <w:r>
+        <w:rPr>
+          <w:lang w:val="el-GR"/>
+        </w:rPr>
+        <w:t xml:space="preserve">υπάρχει η φόρμα για το </w:t>
+      </w:r>
+      <w:r>
+        <w:t>Log</w:t>
+      </w:r>
+      <w:r>
+        <w:rPr>
+          <w:lang w:val="el-GR"/>
+        </w:rPr>
+        <w:t xml:space="preserve"> </w:t>
+      </w:r>
+      <w:r>
+        <w:t>in</w:t>
+      </w:r>
+      <w:r>
+        <w:rPr>
+          <w:lang w:val="el-GR"/>
+        </w:rPr>
+        <w:t xml:space="preserve"> </w:t>
+      </w:r>
+      <w:r>
+        <w:rPr>
+          <w:lang w:val="el-GR"/>
+        </w:rPr>
+        <w:t xml:space="preserve">και το </w:t>
+      </w:r>
+      <w:r>
+        <w:t>Register</w:t>
+      </w:r>
+      <w:r>
+        <w:rPr>
+          <w:lang w:val="el-GR"/>
+        </w:rPr>
+        <w:t xml:space="preserve"> </w:t>
+      </w:r>
+      <w:r>
+        <w:rPr>
+          <w:lang w:val="el-GR"/>
+        </w:rPr>
+        <w:t xml:space="preserve">που </w:t>
+      </w:r>
+      <w:r>
+        <w:rPr>
+          <w:lang w:val="el-GR"/>
+        </w:rPr>
+        <w:t xml:space="preserve">είναι μέσα στην κλάση </w:t>
+      </w:r>
+      <w:proofErr w:type="spellStart"/>
+      <w:r>
+        <w:t>bg</w:t>
+      </w:r>
+      <w:proofErr w:type="spellEnd"/>
+      <w:r>
+        <w:rPr>
+          <w:lang w:val="el-GR"/>
+        </w:rPr>
+        <w:t>,</w:t>
+      </w:r>
+      <w:r>
+        <w:rPr>
+          <w:lang w:val="el-GR"/>
+        </w:rPr>
+        <w:t xml:space="preserve"> </w:t>
+      </w:r>
+      <w:r>
+        <w:rPr>
+          <w:lang w:val="el-GR"/>
+        </w:rPr>
+        <w:t xml:space="preserve">μέσα στην κλάση </w:t>
+      </w:r>
+      <w:r>
+        <w:t>text</w:t>
+      </w:r>
+      <w:r>
+        <w:rPr>
+          <w:lang w:val="el-GR"/>
+        </w:rPr>
+        <w:t>-</w:t>
+      </w:r>
+      <w:r>
+        <w:t>block</w:t>
+      </w:r>
+      <w:r>
+        <w:rPr>
+          <w:lang w:val="el-GR"/>
+        </w:rPr>
+        <w:t xml:space="preserve"> </w:t>
+      </w:r>
+      <w:r>
+        <w:rPr>
+          <w:lang w:val="el-GR"/>
+        </w:rPr>
+        <w:t xml:space="preserve">και </w:t>
+      </w:r>
+      <w:r>
+        <w:rPr>
+          <w:lang w:val="el-GR"/>
+        </w:rPr>
+        <w:t xml:space="preserve">αποτελείται από </w:t>
+      </w:r>
+      <w:r>
+        <w:t>username</w:t>
+      </w:r>
+      <w:r>
+        <w:rPr>
+          <w:lang w:val="el-GR"/>
+        </w:rPr>
+        <w:t xml:space="preserve"> </w:t>
+      </w:r>
+      <w:r>
+        <w:rPr>
+          <w:lang w:val="el-GR"/>
+        </w:rPr>
+        <w:t xml:space="preserve">και </w:t>
+      </w:r>
+      <w:r>
+        <w:t>password</w:t>
+      </w:r>
+      <w:r>
+        <w:rPr>
+          <w:lang w:val="el-GR"/>
+        </w:rPr>
+        <w:t xml:space="preserve"> </w:t>
+      </w:r>
+      <w:r>
+        <w:rPr>
+          <w:lang w:val="el-GR"/>
+        </w:rPr>
+        <w:t xml:space="preserve">και το </w:t>
+      </w:r>
+      <w:r>
+        <w:t>submit</w:t>
+      </w:r>
+      <w:r>
+        <w:rPr>
+          <w:lang w:val="el-GR"/>
+        </w:rPr>
+        <w:t xml:space="preserve"> </w:t>
+      </w:r>
+      <w:r>
+        <w:t>button</w:t>
+      </w:r>
+      <w:r>
+        <w:rPr>
+          <w:lang w:val="el-GR"/>
+        </w:rPr>
+        <w:t xml:space="preserve"> </w:t>
+      </w:r>
+      <w:r>
+        <w:t>Log</w:t>
+      </w:r>
+      <w:r>
+        <w:rPr>
+          <w:lang w:val="el-GR"/>
+        </w:rPr>
+        <w:t xml:space="preserve"> </w:t>
+      </w:r>
+      <w:r>
+        <w:t>In</w:t>
+      </w:r>
+      <w:r>
+        <w:rPr>
+          <w:lang w:val="el-GR"/>
+        </w:rPr>
+        <w:t xml:space="preserve"> </w:t>
+      </w:r>
+      <w:r>
+        <w:rPr>
+          <w:lang w:val="el-GR"/>
+        </w:rPr>
+        <w:t xml:space="preserve">και από </w:t>
+      </w:r>
+      <w:r>
+        <w:t>username</w:t>
+      </w:r>
+      <w:r>
+        <w:rPr>
+          <w:lang w:val="el-GR"/>
+        </w:rPr>
+        <w:t xml:space="preserve"> ,</w:t>
+      </w:r>
+      <w:r>
+        <w:t>email</w:t>
+      </w:r>
+      <w:r>
+        <w:rPr>
+          <w:lang w:val="el-GR"/>
+        </w:rPr>
+        <w:t xml:space="preserve">, </w:t>
+      </w:r>
+      <w:r>
+        <w:t>password</w:t>
+      </w:r>
+      <w:r>
+        <w:rPr>
+          <w:lang w:val="el-GR"/>
+        </w:rPr>
+        <w:t xml:space="preserve">, </w:t>
+      </w:r>
+      <w:r>
+        <w:t>confirm</w:t>
+      </w:r>
+      <w:r>
+        <w:rPr>
+          <w:lang w:val="el-GR"/>
+        </w:rPr>
+        <w:t xml:space="preserve"> </w:t>
+      </w:r>
+      <w:r>
+        <w:t>password</w:t>
+      </w:r>
+      <w:r>
+        <w:rPr>
+          <w:lang w:val="el-GR"/>
+        </w:rPr>
+        <w:t xml:space="preserve"> </w:t>
+      </w:r>
+      <w:r>
+        <w:rPr>
+          <w:lang w:val="el-GR"/>
+        </w:rPr>
+        <w:t xml:space="preserve">και </w:t>
+      </w:r>
+      <w:r>
+        <w:t>Sign</w:t>
+      </w:r>
+      <w:r>
+        <w:rPr>
+          <w:lang w:val="el-GR"/>
+        </w:rPr>
+        <w:t xml:space="preserve"> </w:t>
+      </w:r>
+      <w:r>
+        <w:t>up</w:t>
+      </w:r>
+      <w:r>
+        <w:rPr>
+          <w:lang w:val="el-GR"/>
+        </w:rPr>
+        <w:t xml:space="preserve"> </w:t>
+      </w:r>
+      <w:r>
+        <w:rPr>
+          <w:lang w:val="el-GR"/>
+        </w:rPr>
+        <w:t>αντίστοιχα</w:t>
+      </w:r>
+      <w:r>
+        <w:rPr>
+          <w:lang w:val="el-GR"/>
+        </w:rPr>
+        <w:t xml:space="preserve">. </w:t>
+      </w:r>
+      <w:r>
+        <w:rPr>
+          <w:lang w:val="el-GR"/>
+        </w:rPr>
+        <w:t xml:space="preserve">Όλα τα πεδία είναι </w:t>
+      </w:r>
+      <w:r>
+        <w:t>required</w:t>
+      </w:r>
+      <w:r>
+        <w:rPr>
+          <w:lang w:val="el-GR"/>
+        </w:rPr>
+        <w:t xml:space="preserve"> </w:t>
+      </w:r>
+      <w:r>
+        <w:rPr>
+          <w:lang w:val="el-GR"/>
+        </w:rPr>
+        <w:t xml:space="preserve">και είναι ενεργό το </w:t>
+      </w:r>
+      <w:r>
+        <w:t>autocomplete</w:t>
+      </w:r>
+      <w:r>
+        <w:rPr>
+          <w:lang w:val="el-GR"/>
+        </w:rPr>
+        <w:t xml:space="preserve"> </w:t>
+      </w:r>
+      <w:r>
+        <w:rPr>
+          <w:lang w:val="el-GR"/>
+        </w:rPr>
+        <w:t xml:space="preserve">ενώ το </w:t>
+      </w:r>
+      <w:r>
+        <w:t>autofocus</w:t>
+      </w:r>
+      <w:r>
+        <w:rPr>
+          <w:lang w:val="el-GR"/>
+        </w:rPr>
+        <w:t xml:space="preserve"> </w:t>
+      </w:r>
+      <w:r>
+        <w:rPr>
+          <w:lang w:val="el-GR"/>
+        </w:rPr>
+        <w:t xml:space="preserve">βρίσκεται στο </w:t>
+      </w:r>
+      <w:r>
+        <w:t>username</w:t>
+      </w:r>
+      <w:r>
+        <w:rPr>
+          <w:lang w:val="el-GR"/>
+        </w:rPr>
+        <w:t>.</w:t>
+      </w:r>
+      <w:r>
+        <w:rPr>
+          <w:lang w:val="el-GR"/>
+        </w:rPr>
+        <w:t xml:space="preserve"> </w:t>
+      </w:r>
+      <w:r>
+        <w:rPr>
+          <w:lang w:val="el-GR"/>
+        </w:rPr>
+        <w:t xml:space="preserve">Πάνω από τη φόρμα υπάρχει μια επικεφαλίδα </w:t>
+      </w:r>
+      <w:r>
+        <w:t>h</w:t>
+      </w:r>
+      <w:r>
+        <w:rPr>
+          <w:lang w:val="el-GR"/>
+        </w:rPr>
+        <w:t xml:space="preserve">1 </w:t>
+      </w:r>
+      <w:r>
+        <w:t>Welcome</w:t>
+      </w:r>
+      <w:r>
+        <w:rPr>
+          <w:lang w:val="el-GR"/>
+        </w:rPr>
+        <w:t xml:space="preserve"> </w:t>
+      </w:r>
+      <w:r>
+        <w:t>back</w:t>
+      </w:r>
+      <w:r>
+        <w:rPr>
+          <w:lang w:val="el-GR"/>
+        </w:rPr>
+        <w:t xml:space="preserve">! </w:t>
+      </w:r>
+      <w:r>
+        <w:rPr>
+          <w:lang w:val="el-GR"/>
+        </w:rPr>
+        <w:t xml:space="preserve">Και </w:t>
+      </w:r>
+      <w:r>
+        <w:t>Join</w:t>
+      </w:r>
+      <w:r>
+        <w:rPr>
+          <w:lang w:val="el-GR"/>
+        </w:rPr>
+        <w:t xml:space="preserve"> </w:t>
+      </w:r>
+      <w:r>
+        <w:t>us</w:t>
+      </w:r>
+      <w:r>
+        <w:rPr>
+          <w:lang w:val="el-GR"/>
+        </w:rPr>
+        <w:t xml:space="preserve">! </w:t>
+      </w:r>
+      <w:r>
+        <w:rPr>
+          <w:lang w:val="el-GR"/>
+        </w:rPr>
+        <w:t xml:space="preserve">αντίστοιχα. Όλη η φόρμα ορίζεται μέσα σε ένα </w:t>
+      </w:r>
+      <w:r>
+        <w:t>block</w:t>
+      </w:r>
+      <w:r>
+        <w:rPr>
+          <w:lang w:val="el-GR"/>
+        </w:rPr>
+        <w:t xml:space="preserve"> (</w:t>
+      </w:r>
+      <w:r>
+        <w:t>text</w:t>
+      </w:r>
+      <w:r>
+        <w:rPr>
+          <w:lang w:val="el-GR"/>
+        </w:rPr>
+        <w:t>-</w:t>
+      </w:r>
+      <w:r>
+        <w:t>block</w:t>
+      </w:r>
+      <w:r>
+        <w:rPr>
+          <w:lang w:val="el-GR"/>
+        </w:rPr>
+        <w:t xml:space="preserve">)  </w:t>
+      </w:r>
+      <w:r>
+        <w:rPr>
+          <w:lang w:val="el-GR"/>
+        </w:rPr>
+        <w:t xml:space="preserve">για το οποίο στο </w:t>
+      </w:r>
+      <w:proofErr w:type="spellStart"/>
+      <w:r>
+        <w:t>css</w:t>
+      </w:r>
+      <w:proofErr w:type="spellEnd"/>
+      <w:r>
+        <w:rPr>
+          <w:lang w:val="el-GR"/>
+        </w:rPr>
+        <w:t xml:space="preserve"> </w:t>
+      </w:r>
+      <w:r>
+        <w:rPr>
+          <w:lang w:val="el-GR"/>
+        </w:rPr>
+        <w:t xml:space="preserve">ορίζεται η θέση του, το μέγεθος, το </w:t>
+      </w:r>
+      <w:r>
+        <w:t>padding</w:t>
+      </w:r>
+      <w:r>
+        <w:rPr>
+          <w:lang w:val="el-GR"/>
+        </w:rPr>
+        <w:t xml:space="preserve">, </w:t>
+      </w:r>
+      <w:r>
+        <w:rPr>
+          <w:lang w:val="el-GR"/>
+        </w:rPr>
+        <w:t>η σκίαση και το χρώμα</w:t>
+      </w:r>
+      <w:r>
+        <w:rPr>
+          <w:lang w:val="el-GR"/>
+        </w:rPr>
+        <w:t xml:space="preserve">. </w:t>
+      </w:r>
+      <w:r>
+        <w:rPr>
+          <w:lang w:val="el-GR"/>
+        </w:rPr>
+        <w:t xml:space="preserve">Στο </w:t>
+      </w:r>
+      <w:proofErr w:type="spellStart"/>
+      <w:r>
+        <w:t>css</w:t>
+      </w:r>
+      <w:proofErr w:type="spellEnd"/>
+      <w:r>
+        <w:rPr>
+          <w:lang w:val="el-GR"/>
+        </w:rPr>
+        <w:t xml:space="preserve"> </w:t>
+      </w:r>
+      <w:r>
+        <w:rPr>
+          <w:lang w:val="el-GR"/>
+        </w:rPr>
+        <w:t xml:space="preserve">μορφοποιείται η φόρμα, το χρώμα, περίγραμμα, μέγεθος, φόντο, </w:t>
+      </w:r>
+      <w:r>
+        <w:t>margin</w:t>
+      </w:r>
+      <w:r>
+        <w:rPr>
+          <w:lang w:val="el-GR"/>
+        </w:rPr>
+        <w:t xml:space="preserve">, </w:t>
+      </w:r>
+      <w:r>
+        <w:t>padding</w:t>
+      </w:r>
+      <w:r>
+        <w:rPr>
+          <w:lang w:val="el-GR"/>
+        </w:rPr>
+        <w:t xml:space="preserve">, </w:t>
+      </w:r>
+      <w:r>
+        <w:t>decoration</w:t>
+      </w:r>
+      <w:r>
+        <w:rPr>
+          <w:lang w:val="el-GR"/>
+        </w:rPr>
+        <w:t>…</w:t>
+      </w:r>
+      <w:r>
+        <w:rPr>
+          <w:lang w:val="el-GR"/>
+        </w:rPr>
+        <w:t xml:space="preserve"> </w:t>
+      </w:r>
+      <w:r>
+        <w:rPr>
+          <w:lang w:val="el-GR"/>
+        </w:rPr>
+        <w:t xml:space="preserve">των στοιχείων της φόρμας γενικά και όταν είναι </w:t>
+      </w:r>
+      <w:r>
+        <w:t>focus</w:t>
+      </w:r>
+      <w:r>
+        <w:rPr>
+          <w:lang w:val="el-GR"/>
+        </w:rPr>
+        <w:t xml:space="preserve"> και ορίζεται το </w:t>
+      </w:r>
+      <w:r>
+        <w:t>background</w:t>
+      </w:r>
+      <w:r>
+        <w:rPr>
+          <w:lang w:val="el-GR"/>
+        </w:rPr>
+        <w:t xml:space="preserve"> </w:t>
+      </w:r>
+      <w:r>
+        <w:rPr>
+          <w:lang w:val="el-GR"/>
+        </w:rPr>
+        <w:t xml:space="preserve">της σελίδας που είναι </w:t>
+      </w:r>
+      <w:r>
+        <w:t>full</w:t>
+      </w:r>
+      <w:r>
+        <w:rPr>
+          <w:lang w:val="el-GR"/>
+        </w:rPr>
+        <w:t xml:space="preserve"> </w:t>
+      </w:r>
+      <w:r>
+        <w:t>cover</w:t>
+      </w:r>
+      <w:r>
+        <w:rPr>
           <w:lang w:val="el-GR"/>
         </w:rPr>
         <w:t>.</w:t>
@@ -4589,712 +5484,21 @@
       </w:pPr>
       <w:r>
         <w:rPr>
-          <w:color w:val="FF0000"/>
-          <w:lang w:val="el-GR"/>
-        </w:rPr>
-        <w:t>.</w:t>
-      </w:r>
-    </w:p>
-    <w:p>
-      <w:pPr>
-        <w:rPr>
-          <w:color w:val="FF0000"/>
-          <w:lang w:val="el-GR"/>
-        </w:rPr>
-      </w:pPr>
-      <w:r>
-        <w:rPr>
-          <w:color w:val="FF0000"/>
-          <w:lang w:val="el-GR"/>
-        </w:rPr>
-        <w:t>.</w:t>
-      </w:r>
-    </w:p>
-    <w:p>
-      <w:pPr>
-        <w:rPr>
-          <w:color w:val="FF0000"/>
-          <w:lang w:val="el-GR"/>
-        </w:rPr>
-      </w:pPr>
-      <w:r>
-        <w:rPr>
-          <w:color w:val="FF0000"/>
-          <w:lang w:val="el-GR"/>
-        </w:rPr>
-        <w:t>.</w:t>
-      </w:r>
-    </w:p>
-    <w:p>
-      <w:pPr>
-        <w:rPr>
-          <w:b/>
-          <w:bCs/>
-          <w:lang w:val="el-GR"/>
-        </w:rPr>
-      </w:pPr>
-      <w:r>
-        <w:rPr>
-          <w:color w:val="FF0000"/>
-          <w:lang w:val="el-GR"/>
-        </w:rPr>
-        <w:t>.</w:t>
-      </w:r>
-    </w:p>
-    <w:p>
-      <w:pPr>
-        <w:rPr>
-          <w:lang w:val="el-GR"/>
-        </w:rPr>
-      </w:pPr>
-      <w:r>
-        <w:rPr>
-          <w:lang w:val="el-GR"/>
-        </w:rPr>
-        <w:t xml:space="preserve">Για την σελίδα </w:t>
-      </w:r>
-      <w:r>
-        <w:rPr>
-          <w:b/>
-          <w:bCs/>
-        </w:rPr>
-        <w:t>Sign</w:t>
-      </w:r>
-      <w:r>
-        <w:rPr>
-          <w:b/>
-          <w:bCs/>
-          <w:lang w:val="el-GR"/>
-        </w:rPr>
-        <w:t xml:space="preserve"> </w:t>
-      </w:r>
-      <w:r>
-        <w:rPr>
-          <w:b/>
-          <w:bCs/>
-        </w:rPr>
-        <w:t>in</w:t>
-      </w:r>
-      <w:r>
-        <w:rPr>
-          <w:lang w:val="el-GR"/>
-        </w:rPr>
-        <w:t xml:space="preserve"> </w:t>
-      </w:r>
-      <w:r>
-        <w:rPr>
-          <w:lang w:val="el-GR"/>
-        </w:rPr>
-        <w:t xml:space="preserve"> </w:t>
-      </w:r>
-      <w:r>
-        <w:rPr>
-          <w:lang w:val="el-GR"/>
-        </w:rPr>
-        <w:t xml:space="preserve">και </w:t>
-      </w:r>
-      <w:r>
-        <w:rPr>
-          <w:b/>
-          <w:bCs/>
-        </w:rPr>
-        <w:t>Sign</w:t>
-      </w:r>
-      <w:r>
-        <w:rPr>
-          <w:b/>
-          <w:bCs/>
-          <w:lang w:val="el-GR"/>
-        </w:rPr>
-        <w:t xml:space="preserve"> </w:t>
-      </w:r>
-      <w:r>
-        <w:rPr>
-          <w:b/>
-          <w:bCs/>
-        </w:rPr>
-        <w:t>up</w:t>
-      </w:r>
-      <w:r>
-        <w:rPr>
-          <w:lang w:val="el-GR"/>
-        </w:rPr>
-        <w:t xml:space="preserve"> </w:t>
-      </w:r>
-      <w:r>
-        <w:rPr>
-          <w:lang w:val="el-GR"/>
-        </w:rPr>
-        <w:t xml:space="preserve">υπάρχει η φόρμα για το </w:t>
-      </w:r>
-      <w:r>
-        <w:t>Log</w:t>
-      </w:r>
-      <w:r>
-        <w:rPr>
-          <w:lang w:val="el-GR"/>
-        </w:rPr>
-        <w:t xml:space="preserve"> </w:t>
-      </w:r>
-      <w:r>
-        <w:t>in</w:t>
-      </w:r>
-      <w:r>
-        <w:rPr>
-          <w:lang w:val="el-GR"/>
-        </w:rPr>
-        <w:t xml:space="preserve"> </w:t>
-      </w:r>
-      <w:r>
-        <w:rPr>
-          <w:lang w:val="el-GR"/>
-        </w:rPr>
-        <w:t xml:space="preserve">και το </w:t>
-      </w:r>
-      <w:r>
-        <w:t>Register</w:t>
-      </w:r>
-      <w:r>
-        <w:rPr>
-          <w:lang w:val="el-GR"/>
-        </w:rPr>
-        <w:t xml:space="preserve"> </w:t>
-      </w:r>
-      <w:r>
-        <w:rPr>
-          <w:lang w:val="el-GR"/>
-        </w:rPr>
-        <w:t xml:space="preserve">που </w:t>
-      </w:r>
-      <w:r>
-        <w:rPr>
-          <w:lang w:val="el-GR"/>
-        </w:rPr>
-        <w:t xml:space="preserve">είναι μέσα στην κλάση </w:t>
-      </w:r>
-      <w:proofErr w:type="spellStart"/>
-      <w:r>
-        <w:t>bg</w:t>
-      </w:r>
-      <w:proofErr w:type="spellEnd"/>
-      <w:r>
-        <w:rPr>
-          <w:lang w:val="el-GR"/>
-        </w:rPr>
-        <w:t>,</w:t>
-      </w:r>
-      <w:r>
-        <w:rPr>
-          <w:lang w:val="el-GR"/>
-        </w:rPr>
-        <w:t xml:space="preserve"> </w:t>
-      </w:r>
-      <w:r>
-        <w:rPr>
-          <w:lang w:val="el-GR"/>
-        </w:rPr>
-        <w:t xml:space="preserve">μέσα στην κλάση </w:t>
-      </w:r>
-      <w:r>
-        <w:t>text</w:t>
-      </w:r>
-      <w:r>
-        <w:rPr>
-          <w:lang w:val="el-GR"/>
-        </w:rPr>
-        <w:t>-</w:t>
-      </w:r>
-      <w:r>
-        <w:t>block</w:t>
-      </w:r>
-      <w:r>
-        <w:rPr>
-          <w:lang w:val="el-GR"/>
-        </w:rPr>
-        <w:t xml:space="preserve"> </w:t>
-      </w:r>
-      <w:r>
-        <w:rPr>
-          <w:lang w:val="el-GR"/>
-        </w:rPr>
-        <w:t xml:space="preserve">και </w:t>
-      </w:r>
-      <w:r>
-        <w:rPr>
-          <w:lang w:val="el-GR"/>
-        </w:rPr>
-        <w:t xml:space="preserve">αποτελείται από </w:t>
-      </w:r>
-      <w:r>
-        <w:t>username</w:t>
-      </w:r>
-      <w:r>
-        <w:rPr>
-          <w:lang w:val="el-GR"/>
-        </w:rPr>
-        <w:t xml:space="preserve"> </w:t>
-      </w:r>
-      <w:r>
-        <w:rPr>
-          <w:lang w:val="el-GR"/>
-        </w:rPr>
-        <w:t xml:space="preserve">και </w:t>
-      </w:r>
-      <w:r>
-        <w:t>password</w:t>
-      </w:r>
-      <w:r>
-        <w:rPr>
-          <w:lang w:val="el-GR"/>
-        </w:rPr>
-        <w:t xml:space="preserve"> </w:t>
-      </w:r>
-      <w:r>
-        <w:rPr>
-          <w:lang w:val="el-GR"/>
-        </w:rPr>
-        <w:t xml:space="preserve">και το </w:t>
-      </w:r>
-      <w:r>
-        <w:t>submit</w:t>
-      </w:r>
-      <w:r>
-        <w:rPr>
-          <w:lang w:val="el-GR"/>
-        </w:rPr>
-        <w:t xml:space="preserve"> </w:t>
-      </w:r>
-      <w:r>
-        <w:t>button</w:t>
-      </w:r>
-      <w:r>
-        <w:rPr>
-          <w:lang w:val="el-GR"/>
-        </w:rPr>
-        <w:t xml:space="preserve"> </w:t>
-      </w:r>
-      <w:r>
-        <w:t>Log</w:t>
-      </w:r>
-      <w:r>
-        <w:rPr>
-          <w:lang w:val="el-GR"/>
-        </w:rPr>
-        <w:t xml:space="preserve"> </w:t>
-      </w:r>
-      <w:r>
-        <w:t>In</w:t>
-      </w:r>
-      <w:r>
-        <w:rPr>
-          <w:lang w:val="el-GR"/>
-        </w:rPr>
-        <w:t xml:space="preserve"> </w:t>
-      </w:r>
-      <w:r>
-        <w:rPr>
-          <w:lang w:val="el-GR"/>
-        </w:rPr>
-        <w:t xml:space="preserve">και από </w:t>
-      </w:r>
-      <w:r>
-        <w:t>username</w:t>
-      </w:r>
-      <w:r>
-        <w:rPr>
-          <w:lang w:val="el-GR"/>
-        </w:rPr>
-        <w:t xml:space="preserve"> ,</w:t>
-      </w:r>
-      <w:r>
-        <w:t>email</w:t>
-      </w:r>
-      <w:r>
-        <w:rPr>
-          <w:lang w:val="el-GR"/>
-        </w:rPr>
-        <w:t xml:space="preserve">, </w:t>
-      </w:r>
-      <w:r>
-        <w:t>password</w:t>
-      </w:r>
-      <w:r>
-        <w:rPr>
-          <w:lang w:val="el-GR"/>
-        </w:rPr>
-        <w:t xml:space="preserve">, </w:t>
-      </w:r>
-      <w:r>
-        <w:t>confirm</w:t>
-      </w:r>
-      <w:r>
-        <w:rPr>
-          <w:lang w:val="el-GR"/>
-        </w:rPr>
-        <w:t xml:space="preserve"> </w:t>
-      </w:r>
-      <w:r>
-        <w:t>password</w:t>
-      </w:r>
-      <w:r>
-        <w:rPr>
-          <w:lang w:val="el-GR"/>
-        </w:rPr>
-        <w:t xml:space="preserve"> </w:t>
-      </w:r>
-      <w:r>
-        <w:rPr>
-          <w:lang w:val="el-GR"/>
-        </w:rPr>
-        <w:t xml:space="preserve">και </w:t>
-      </w:r>
-      <w:r>
-        <w:t>Sign</w:t>
-      </w:r>
-      <w:r>
-        <w:rPr>
-          <w:lang w:val="el-GR"/>
-        </w:rPr>
-        <w:t xml:space="preserve"> </w:t>
-      </w:r>
-      <w:r>
-        <w:t>up</w:t>
-      </w:r>
-      <w:r>
-        <w:rPr>
-          <w:lang w:val="el-GR"/>
-        </w:rPr>
-        <w:t xml:space="preserve"> </w:t>
-      </w:r>
-      <w:r>
-        <w:rPr>
-          <w:lang w:val="el-GR"/>
-        </w:rPr>
-        <w:t>αντίστοιχα</w:t>
-      </w:r>
-      <w:r>
-        <w:rPr>
-          <w:lang w:val="el-GR"/>
-        </w:rPr>
-        <w:t xml:space="preserve">. </w:t>
-      </w:r>
-      <w:r>
-        <w:rPr>
-          <w:lang w:val="el-GR"/>
-        </w:rPr>
-        <w:t xml:space="preserve">Όλα τα πεδία είναι </w:t>
-      </w:r>
-      <w:r>
-        <w:t>required</w:t>
-      </w:r>
-      <w:r>
-        <w:rPr>
-          <w:lang w:val="el-GR"/>
-        </w:rPr>
-        <w:t xml:space="preserve"> </w:t>
-      </w:r>
-      <w:r>
-        <w:rPr>
-          <w:lang w:val="el-GR"/>
-        </w:rPr>
-        <w:t xml:space="preserve">και είναι ενεργό το </w:t>
-      </w:r>
-      <w:r>
-        <w:t>autocomplete</w:t>
-      </w:r>
-      <w:r>
-        <w:rPr>
-          <w:lang w:val="el-GR"/>
-        </w:rPr>
-        <w:t xml:space="preserve"> </w:t>
-      </w:r>
-      <w:r>
-        <w:rPr>
-          <w:lang w:val="el-GR"/>
-        </w:rPr>
-        <w:t xml:space="preserve">ενώ το </w:t>
-      </w:r>
-      <w:r>
-        <w:t>autofocus</w:t>
-      </w:r>
-      <w:r>
-        <w:rPr>
-          <w:lang w:val="el-GR"/>
-        </w:rPr>
-        <w:t xml:space="preserve"> </w:t>
-      </w:r>
-      <w:r>
-        <w:rPr>
-          <w:lang w:val="el-GR"/>
-        </w:rPr>
-        <w:t xml:space="preserve">βρίσκεται στο </w:t>
-      </w:r>
-      <w:r>
-        <w:t>username</w:t>
-      </w:r>
-      <w:r>
-        <w:rPr>
-          <w:lang w:val="el-GR"/>
-        </w:rPr>
-        <w:t>.</w:t>
-      </w:r>
-      <w:r>
-        <w:rPr>
-          <w:lang w:val="el-GR"/>
-        </w:rPr>
-        <w:t xml:space="preserve"> </w:t>
-      </w:r>
-      <w:r>
-        <w:rPr>
-          <w:lang w:val="el-GR"/>
-        </w:rPr>
-        <w:t xml:space="preserve">Πάνω από τη φόρμα υπάρχει μια επικεφαλίδα </w:t>
-      </w:r>
-      <w:r>
-        <w:t>h</w:t>
-      </w:r>
-      <w:r>
-        <w:rPr>
-          <w:lang w:val="el-GR"/>
-        </w:rPr>
-        <w:t xml:space="preserve">1 </w:t>
-      </w:r>
-      <w:r>
-        <w:t>Welcome</w:t>
-      </w:r>
-      <w:r>
-        <w:rPr>
-          <w:lang w:val="el-GR"/>
-        </w:rPr>
-        <w:t xml:space="preserve"> </w:t>
-      </w:r>
-      <w:r>
-        <w:t>back</w:t>
-      </w:r>
-      <w:r>
-        <w:rPr>
-          <w:lang w:val="el-GR"/>
-        </w:rPr>
-        <w:t xml:space="preserve">! </w:t>
-      </w:r>
-      <w:r>
-        <w:rPr>
-          <w:lang w:val="el-GR"/>
-        </w:rPr>
-        <w:t xml:space="preserve">Και </w:t>
-      </w:r>
-      <w:r>
-        <w:t>Join</w:t>
-      </w:r>
-      <w:r>
-        <w:rPr>
-          <w:lang w:val="el-GR"/>
-        </w:rPr>
-        <w:t xml:space="preserve"> </w:t>
-      </w:r>
-      <w:r>
-        <w:t>us</w:t>
-      </w:r>
-      <w:r>
-        <w:rPr>
-          <w:lang w:val="el-GR"/>
-        </w:rPr>
-        <w:t xml:space="preserve">! </w:t>
-      </w:r>
-      <w:r>
-        <w:rPr>
-          <w:lang w:val="el-GR"/>
-        </w:rPr>
-        <w:t xml:space="preserve">αντίστοιχα. Όλη η φόρμα ορίζεται μέσα σε ένα </w:t>
-      </w:r>
-      <w:r>
-        <w:t>block</w:t>
-      </w:r>
-      <w:r>
-        <w:rPr>
-          <w:lang w:val="el-GR"/>
-        </w:rPr>
-        <w:t xml:space="preserve"> (</w:t>
-      </w:r>
-      <w:r>
-        <w:t>text</w:t>
-      </w:r>
-      <w:r>
-        <w:rPr>
-          <w:lang w:val="el-GR"/>
-        </w:rPr>
-        <w:t>-</w:t>
-      </w:r>
-      <w:r>
-        <w:t>block</w:t>
-      </w:r>
-      <w:r>
-        <w:rPr>
-          <w:lang w:val="el-GR"/>
-        </w:rPr>
-        <w:t xml:space="preserve">)  </w:t>
-      </w:r>
-      <w:r>
-        <w:rPr>
-          <w:lang w:val="el-GR"/>
-        </w:rPr>
-        <w:t xml:space="preserve">για το οποίο στο </w:t>
-      </w:r>
-      <w:proofErr w:type="spellStart"/>
-      <w:r>
-        <w:t>css</w:t>
-      </w:r>
-      <w:proofErr w:type="spellEnd"/>
-      <w:r>
-        <w:rPr>
-          <w:lang w:val="el-GR"/>
-        </w:rPr>
-        <w:t xml:space="preserve"> </w:t>
-      </w:r>
-      <w:r>
-        <w:rPr>
-          <w:lang w:val="el-GR"/>
-        </w:rPr>
-        <w:t xml:space="preserve">ορίζεται η θέση του, το μέγεθος, το </w:t>
-      </w:r>
-      <w:r>
-        <w:t>padding</w:t>
-      </w:r>
-      <w:r>
-        <w:rPr>
-          <w:lang w:val="el-GR"/>
-        </w:rPr>
-        <w:t xml:space="preserve">, </w:t>
-      </w:r>
-      <w:r>
-        <w:rPr>
-          <w:lang w:val="el-GR"/>
-        </w:rPr>
-        <w:t>η σκίαση και το χρώμα</w:t>
-      </w:r>
-      <w:r>
-        <w:rPr>
-          <w:lang w:val="el-GR"/>
-        </w:rPr>
-        <w:t xml:space="preserve">. </w:t>
-      </w:r>
-      <w:r>
-        <w:rPr>
-          <w:lang w:val="el-GR"/>
-        </w:rPr>
-        <w:t xml:space="preserve">Στο </w:t>
-      </w:r>
-      <w:proofErr w:type="spellStart"/>
-      <w:r>
-        <w:t>css</w:t>
-      </w:r>
-      <w:proofErr w:type="spellEnd"/>
-      <w:r>
-        <w:rPr>
-          <w:lang w:val="el-GR"/>
-        </w:rPr>
-        <w:t xml:space="preserve"> </w:t>
-      </w:r>
-      <w:r>
-        <w:rPr>
-          <w:lang w:val="el-GR"/>
-        </w:rPr>
-        <w:t xml:space="preserve">μορφοποιείται η φόρμα, το χρώμα, περίγραμμα, μέγεθος, φόντο, </w:t>
-      </w:r>
-      <w:r>
-        <w:t>margin</w:t>
-      </w:r>
-      <w:r>
-        <w:rPr>
-          <w:lang w:val="el-GR"/>
-        </w:rPr>
-        <w:t xml:space="preserve">, </w:t>
-      </w:r>
-      <w:r>
-        <w:t>padding</w:t>
-      </w:r>
-      <w:r>
-        <w:rPr>
-          <w:lang w:val="el-GR"/>
-        </w:rPr>
-        <w:t xml:space="preserve">, </w:t>
-      </w:r>
-      <w:r>
-        <w:t>decoration</w:t>
-      </w:r>
-      <w:r>
-        <w:rPr>
-          <w:lang w:val="el-GR"/>
-        </w:rPr>
-        <w:t>…</w:t>
-      </w:r>
-      <w:r>
-        <w:rPr>
-          <w:lang w:val="el-GR"/>
-        </w:rPr>
-        <w:t xml:space="preserve"> </w:t>
-      </w:r>
-      <w:r>
-        <w:rPr>
-          <w:lang w:val="el-GR"/>
-        </w:rPr>
-        <w:t xml:space="preserve">των στοιχείων της φόρμας γενικά και όταν είναι </w:t>
-      </w:r>
-      <w:r>
-        <w:t>focus</w:t>
-      </w:r>
-      <w:r>
-        <w:rPr>
-          <w:lang w:val="el-GR"/>
-        </w:rPr>
-        <w:t xml:space="preserve"> και ορίζεται το </w:t>
-      </w:r>
-      <w:r>
-        <w:t>background</w:t>
-      </w:r>
-      <w:r>
-        <w:rPr>
-          <w:lang w:val="el-GR"/>
-        </w:rPr>
-        <w:t xml:space="preserve"> </w:t>
-      </w:r>
-      <w:r>
-        <w:rPr>
-          <w:lang w:val="el-GR"/>
-        </w:rPr>
-        <w:t xml:space="preserve">της σελίδας που είναι </w:t>
-      </w:r>
-      <w:r>
-        <w:t>full</w:t>
-      </w:r>
-      <w:r>
-        <w:rPr>
-          <w:lang w:val="el-GR"/>
-        </w:rPr>
-        <w:t xml:space="preserve"> </w:t>
-      </w:r>
-      <w:r>
-        <w:t>cover</w:t>
-      </w:r>
-      <w:r>
-        <w:rPr>
-          <w:lang w:val="el-GR"/>
-        </w:rPr>
-        <w:t>.</w:t>
-      </w:r>
-    </w:p>
-    <w:p>
-      <w:pPr>
-        <w:rPr>
-          <w:color w:val="FF0000"/>
-          <w:lang w:val="el-GR"/>
-        </w:rPr>
-      </w:pPr>
-      <w:r>
-        <w:rPr>
-          <w:lang w:val="el-GR"/>
-        </w:rPr>
-        <w:t xml:space="preserve">Όσο αναφορά το </w:t>
+          <w:lang w:val="el-GR"/>
+        </w:rPr>
+        <w:t>Όσο</w:t>
+      </w:r>
+      <w:r>
+        <w:rPr>
+          <w:lang w:val="el-GR"/>
+        </w:rPr>
+        <w:t>ν</w:t>
+      </w:r>
+      <w:r>
+        <w:rPr>
+          <w:lang w:val="el-GR"/>
+        </w:rPr>
+        <w:t xml:space="preserve"> αφορά το </w:t>
       </w:r>
       <w:r>
         <w:rPr>

</xml_diff>